<commit_message>
Guida all'utilizzo dall'applicazione parte 1
</commit_message>
<xml_diff>
--- a/finalReport.docx
+++ b/finalReport.docx
@@ -241,7 +241,7 @@
               </w:rPr>
               <w:t>1. Introduzione</w:t>
               <w:tab/>
-              <w:t>3</w:t>
+              <w:t>4</w:t>
             </w:r>
           </w:hyperlink>
         </w:p>
@@ -257,7 +257,7 @@
               </w:rPr>
               <w:t>2. Obiettivi del progetto</w:t>
               <w:tab/>
-              <w:t>4</w:t>
+              <w:t>5</w:t>
             </w:r>
           </w:hyperlink>
         </w:p>
@@ -273,7 +273,7 @@
               </w:rPr>
               <w:t>3. Architettura di Air Connect</w:t>
               <w:tab/>
-              <w:t>5</w:t>
+              <w:t>6</w:t>
             </w:r>
           </w:hyperlink>
         </w:p>
@@ -293,7 +293,7 @@
               </w:rPr>
               <w:t>3.1. Frontend (React.js)</w:t>
               <w:tab/>
-              <w:t>5</w:t>
+              <w:t>6</w:t>
             </w:r>
           </w:hyperlink>
         </w:p>
@@ -313,7 +313,7 @@
               </w:rPr>
               <w:t>3.2. Backend (Node.js + Express)</w:t>
               <w:tab/>
-              <w:t>6</w:t>
+              <w:t>7</w:t>
             </w:r>
           </w:hyperlink>
         </w:p>
@@ -333,7 +333,7 @@
               </w:rPr>
               <w:t>3.3. Comunicazione tra Frontend e Backend</w:t>
               <w:tab/>
-              <w:t>7</w:t>
+              <w:t>8</w:t>
             </w:r>
           </w:hyperlink>
         </w:p>
@@ -353,7 +353,7 @@
               </w:rPr>
               <w:t>3.4. Sicurezza e gestione dei ruoli</w:t>
               <w:tab/>
-              <w:t>8</w:t>
+              <w:t>9</w:t>
             </w:r>
           </w:hyperlink>
         </w:p>
@@ -369,7 +369,7 @@
               </w:rPr>
               <w:t>4. Panoramica codice sorgente della parte backend</w:t>
               <w:tab/>
-              <w:t>9</w:t>
+              <w:t>10</w:t>
             </w:r>
           </w:hyperlink>
         </w:p>
@@ -389,7 +389,7 @@
               </w:rPr>
               <w:t>4.1. app.js</w:t>
               <w:tab/>
-              <w:t>9</w:t>
+              <w:t>10</w:t>
             </w:r>
           </w:hyperlink>
         </w:p>
@@ -409,7 +409,7 @@
               </w:rPr>
               <w:t>4.2. index.js</w:t>
               <w:tab/>
-              <w:t>12</w:t>
+              <w:t>13</w:t>
             </w:r>
           </w:hyperlink>
         </w:p>
@@ -429,7 +429,7 @@
               </w:rPr>
               <w:t>4.3. authMiddleware.js</w:t>
               <w:tab/>
-              <w:t>13</w:t>
+              <w:t>14</w:t>
             </w:r>
           </w:hyperlink>
         </w:p>
@@ -449,7 +449,7 @@
               </w:rPr>
               <w:t>4.4. flightModel.js, historyModel.js, ticketModel.js, userModel.js</w:t>
               <w:tab/>
-              <w:t>15</w:t>
+              <w:t>16</w:t>
             </w:r>
           </w:hyperlink>
         </w:p>
@@ -469,7 +469,7 @@
               </w:rPr>
               <w:t>4.5. authRoute.js</w:t>
               <w:tab/>
-              <w:t>16</w:t>
+              <w:t>17</w:t>
             </w:r>
           </w:hyperlink>
         </w:p>
@@ -489,7 +489,7 @@
               </w:rPr>
               <w:t>4.6. flightRoute.js</w:t>
               <w:tab/>
-              <w:t>20</w:t>
+              <w:t>21</w:t>
             </w:r>
           </w:hyperlink>
         </w:p>
@@ -509,7 +509,7 @@
               </w:rPr>
               <w:t>4.7. historyRoute.js</w:t>
               <w:tab/>
-              <w:t>24</w:t>
+              <w:t>25</w:t>
             </w:r>
           </w:hyperlink>
         </w:p>
@@ -529,7 +529,7 @@
               </w:rPr>
               <w:t>4.8. ticketRoute.js</w:t>
               <w:tab/>
-              <w:t>27</w:t>
+              <w:t>28</w:t>
             </w:r>
           </w:hyperlink>
         </w:p>
@@ -549,7 +549,7 @@
               </w:rPr>
               <w:t>4.9. userRoleRoute.js</w:t>
               <w:tab/>
-              <w:t>31</w:t>
+              <w:t>32</w:t>
             </w:r>
           </w:hyperlink>
         </w:p>
@@ -565,7 +565,7 @@
               </w:rPr>
               <w:t>5. Panoramica codice sorgente della parte frontend</w:t>
               <w:tab/>
-              <w:t>34</w:t>
+              <w:t>35</w:t>
             </w:r>
           </w:hyperlink>
         </w:p>
@@ -585,7 +585,7 @@
               </w:rPr>
               <w:t>5.1. userService.js</w:t>
               <w:tab/>
-              <w:t>35</w:t>
+              <w:t>36</w:t>
             </w:r>
           </w:hyperlink>
         </w:p>
@@ -605,7 +605,7 @@
               </w:rPr>
               <w:t>5.2. userService.js</w:t>
               <w:tab/>
-              <w:t>37</w:t>
+              <w:t>38</w:t>
             </w:r>
           </w:hyperlink>
         </w:p>
@@ -625,7 +625,7 @@
               </w:rPr>
               <w:t>5.3. flightAdminService.js</w:t>
               <w:tab/>
-              <w:t>38</w:t>
+              <w:t>39</w:t>
             </w:r>
           </w:hyperlink>
         </w:p>
@@ -645,7 +645,7 @@
               </w:rPr>
               <w:t>5.4. flightService.js</w:t>
               <w:tab/>
-              <w:t>40</w:t>
+              <w:t>41</w:t>
             </w:r>
           </w:hyperlink>
         </w:p>
@@ -665,7 +665,103 @@
               </w:rPr>
               <w:t>5.5. historyService.js</w:t>
               <w:tab/>
-              <w:t>41</w:t>
+              <w:t>42</w:t>
+            </w:r>
+          </w:hyperlink>
+        </w:p>
+        <w:p>
+          <w:pPr>
+            <w:pStyle w:val="TOC1"/>
+            <w:rPr/>
+          </w:pPr>
+          <w:hyperlink w:anchor="__RefHeading___Toc2182_839155821">
+            <w:r>
+              <w:rPr>
+                <w:rStyle w:val="Saltoaindice"/>
+              </w:rPr>
+              <w:t>6. Guida all’utilizzo di Air Connect</w:t>
+              <w:tab/>
+              <w:t>44</w:t>
+            </w:r>
+          </w:hyperlink>
+        </w:p>
+        <w:p>
+          <w:pPr>
+            <w:pStyle w:val="TOC2"/>
+            <w:tabs>
+              <w:tab w:val="clear" w:pos="8357"/>
+              <w:tab w:val="right" w:pos="8640" w:leader="dot"/>
+            </w:tabs>
+            <w:rPr/>
+          </w:pPr>
+          <w:hyperlink w:anchor="__RefHeading___Toc2185_839155821">
+            <w:r>
+              <w:rPr>
+                <w:rStyle w:val="Saltoaindice"/>
+              </w:rPr>
+              <w:t>6.1. Login</w:t>
+              <w:tab/>
+              <w:t>44</w:t>
+            </w:r>
+          </w:hyperlink>
+        </w:p>
+        <w:p>
+          <w:pPr>
+            <w:pStyle w:val="TOC2"/>
+            <w:tabs>
+              <w:tab w:val="clear" w:pos="8357"/>
+              <w:tab w:val="right" w:pos="8640" w:leader="dot"/>
+            </w:tabs>
+            <w:rPr/>
+          </w:pPr>
+          <w:hyperlink w:anchor="__RefHeading___Toc2216_3275391853">
+            <w:r>
+              <w:rPr>
+                <w:rStyle w:val="Saltoaindice"/>
+              </w:rPr>
+              <w:t>6.2. Registrazione</w:t>
+              <w:tab/>
+              <w:t>45</w:t>
+            </w:r>
+          </w:hyperlink>
+        </w:p>
+        <w:p>
+          <w:pPr>
+            <w:pStyle w:val="TOC2"/>
+            <w:tabs>
+              <w:tab w:val="clear" w:pos="8357"/>
+              <w:tab w:val="right" w:pos="8640" w:leader="dot"/>
+            </w:tabs>
+            <w:rPr/>
+          </w:pPr>
+          <w:hyperlink w:anchor="__RefHeading___Toc2251_1771412898">
+            <w:r>
+              <w:rPr>
+                <w:rStyle w:val="Saltoaindice"/>
+              </w:rPr>
+              <w:t>6.3. Logout</w:t>
+              <w:tab/>
+              <w:t>46</w:t>
+            </w:r>
+          </w:hyperlink>
+        </w:p>
+        <w:p>
+          <w:pPr>
+            <w:pStyle w:val="TOC2"/>
+            <w:tabs>
+              <w:tab w:val="clear" w:pos="8357"/>
+              <w:tab w:val="right" w:pos="8640" w:leader="dot"/>
+            </w:tabs>
+            <w:rPr/>
+          </w:pPr>
+          <w:hyperlink w:anchor="Copia___RefHeading___Toc2251_1771412898_">
+            <w:r>
+              <w:rPr>
+                <w:rStyle w:val="Saltoaindice"/>
+              </w:rPr>
+              <w:t>6.4. Ricerca dei voli</w:t>
+              <w:tab/>
+              <w:t>47</w:t>
             </w:r>
           </w:hyperlink>
           <w:r>
@@ -686,6 +782,198 @@
           <w:szCs w:val="32"/>
         </w:rPr>
       </w:pPr>
+      <w:r>
+        <w:rPr>
+          <w:sz w:val="32"/>
+          <w:szCs w:val="32"/>
+        </w:rPr>
+      </w:r>
+    </w:p>
+    <w:p>
+      <w:pPr>
+        <w:pStyle w:val="Normal"/>
+        <w:spacing w:lineRule="auto" w:line="360"/>
+        <w:rPr>
+          <w:sz w:val="32"/>
+          <w:szCs w:val="32"/>
+        </w:rPr>
+      </w:pPr>
+      <w:r>
+        <w:rPr>
+          <w:sz w:val="32"/>
+          <w:szCs w:val="32"/>
+        </w:rPr>
+      </w:r>
+    </w:p>
+    <w:p>
+      <w:pPr>
+        <w:pStyle w:val="Normal"/>
+        <w:spacing w:lineRule="auto" w:line="360"/>
+        <w:rPr>
+          <w:sz w:val="32"/>
+          <w:szCs w:val="32"/>
+        </w:rPr>
+      </w:pPr>
+      <w:r>
+        <w:rPr>
+          <w:sz w:val="32"/>
+          <w:szCs w:val="32"/>
+        </w:rPr>
+      </w:r>
+    </w:p>
+    <w:p>
+      <w:pPr>
+        <w:pStyle w:val="Normal"/>
+        <w:spacing w:lineRule="auto" w:line="360"/>
+        <w:rPr>
+          <w:sz w:val="32"/>
+          <w:szCs w:val="32"/>
+        </w:rPr>
+      </w:pPr>
+      <w:r>
+        <w:rPr>
+          <w:sz w:val="32"/>
+          <w:szCs w:val="32"/>
+        </w:rPr>
+      </w:r>
+    </w:p>
+    <w:p>
+      <w:pPr>
+        <w:pStyle w:val="Normal"/>
+        <w:spacing w:lineRule="auto" w:line="360"/>
+        <w:rPr>
+          <w:sz w:val="32"/>
+          <w:szCs w:val="32"/>
+        </w:rPr>
+      </w:pPr>
+      <w:r>
+        <w:rPr>
+          <w:sz w:val="32"/>
+          <w:szCs w:val="32"/>
+        </w:rPr>
+      </w:r>
+    </w:p>
+    <w:p>
+      <w:pPr>
+        <w:pStyle w:val="Normal"/>
+        <w:spacing w:lineRule="auto" w:line="360"/>
+        <w:rPr>
+          <w:sz w:val="32"/>
+          <w:szCs w:val="32"/>
+        </w:rPr>
+      </w:pPr>
+      <w:r>
+        <w:rPr>
+          <w:sz w:val="32"/>
+          <w:szCs w:val="32"/>
+        </w:rPr>
+      </w:r>
+    </w:p>
+    <w:p>
+      <w:pPr>
+        <w:pStyle w:val="Normal"/>
+        <w:spacing w:lineRule="auto" w:line="360"/>
+        <w:rPr>
+          <w:sz w:val="32"/>
+          <w:szCs w:val="32"/>
+        </w:rPr>
+      </w:pPr>
+      <w:r>
+        <w:rPr>
+          <w:sz w:val="32"/>
+          <w:szCs w:val="32"/>
+        </w:rPr>
+      </w:r>
+    </w:p>
+    <w:p>
+      <w:pPr>
+        <w:pStyle w:val="Normal"/>
+        <w:spacing w:lineRule="auto" w:line="360"/>
+        <w:rPr>
+          <w:sz w:val="32"/>
+          <w:szCs w:val="32"/>
+        </w:rPr>
+      </w:pPr>
+      <w:r>
+        <w:rPr>
+          <w:sz w:val="32"/>
+          <w:szCs w:val="32"/>
+        </w:rPr>
+      </w:r>
+    </w:p>
+    <w:p>
+      <w:pPr>
+        <w:pStyle w:val="Normal"/>
+        <w:spacing w:lineRule="auto" w:line="360"/>
+        <w:rPr>
+          <w:sz w:val="32"/>
+          <w:szCs w:val="32"/>
+        </w:rPr>
+      </w:pPr>
+      <w:r>
+        <w:rPr>
+          <w:sz w:val="32"/>
+          <w:szCs w:val="32"/>
+        </w:rPr>
+      </w:r>
+    </w:p>
+    <w:p>
+      <w:pPr>
+        <w:pStyle w:val="Normal"/>
+        <w:spacing w:lineRule="auto" w:line="360"/>
+        <w:rPr>
+          <w:sz w:val="32"/>
+          <w:szCs w:val="32"/>
+        </w:rPr>
+      </w:pPr>
+      <w:r>
+        <w:rPr>
+          <w:sz w:val="32"/>
+          <w:szCs w:val="32"/>
+        </w:rPr>
+      </w:r>
+    </w:p>
+    <w:p>
+      <w:pPr>
+        <w:pStyle w:val="Normal"/>
+        <w:spacing w:lineRule="auto" w:line="360"/>
+        <w:rPr>
+          <w:sz w:val="32"/>
+          <w:szCs w:val="32"/>
+        </w:rPr>
+      </w:pPr>
+      <w:r>
+        <w:rPr>
+          <w:sz w:val="32"/>
+          <w:szCs w:val="32"/>
+        </w:rPr>
+      </w:r>
+    </w:p>
+    <w:p>
+      <w:pPr>
+        <w:pStyle w:val="Normal"/>
+        <w:spacing w:lineRule="auto" w:line="360"/>
+        <w:rPr>
+          <w:sz w:val="32"/>
+          <w:szCs w:val="32"/>
+        </w:rPr>
+      </w:pPr>
+      <w:r>
+        <w:rPr>
+          <w:sz w:val="32"/>
+          <w:szCs w:val="32"/>
+        </w:rPr>
+      </w:r>
+    </w:p>
+    <w:p>
+      <w:pPr>
+        <w:pStyle w:val="Heading1"/>
+        <w:spacing w:lineRule="auto" w:line="360"/>
+        <w:rPr>
+          <w:sz w:val="32"/>
+          <w:szCs w:val="32"/>
+        </w:rPr>
+      </w:pPr>
       <w:bookmarkStart w:id="0" w:name="__RefHeading___Toc152_3824631748"/>
       <w:bookmarkEnd w:id="0"/>
       <w:r>
@@ -28252,15 +28540,7 @@
       </w:pPr>
       <w:r>
         <w:rPr/>
-        <w:t>Ne</w:t>
-      </w:r>
-      <w:r>
-        <w:rPr/>
-        <w:t>la parte</w:t>
-      </w:r>
-      <w:r>
-        <w:rPr/>
-        <w:t xml:space="preserve"> frontend, i servizi gestiscono la comunicazione con il backend tramite richieste HTTPS, utilizzando la libreria </w:t>
+        <w:t xml:space="preserve">Nela parte frontend, i servizi gestiscono la comunicazione con il backend tramite richieste HTTPS, utilizzando la libreria </w:t>
       </w:r>
       <w:r>
         <w:rPr>
@@ -28816,22 +29096,20 @@
         </w:rPr>
         <w:t>const API_URL = '</w:t>
       </w:r>
-      <w:hyperlink r:id="rId3">
-        <w:r>
-          <w:rPr>
-            <w:rStyle w:val="Hyperlink"/>
-            <w:rFonts w:ascii="Liberation Mono" w:hAnsi="Liberation Mono"/>
-            <w:b/>
-            <w:i/>
-            <w:strike w:val="false"/>
-            <w:dstrike w:val="false"/>
-            <w:color w:val="000000"/>
-            <w:sz w:val="18"/>
-            <w:u w:val="none"/>
-          </w:rPr>
-          <w:t>https://localhost:3000/api/auth/</w:t>
-        </w:r>
-      </w:hyperlink>
+      <w:r>
+        <w:rPr>
+          <w:rStyle w:val="Hyperlink"/>
+          <w:rFonts w:ascii="Liberation Mono" w:hAnsi="Liberation Mono"/>
+          <w:b/>
+          <w:i/>
+          <w:strike w:val="false"/>
+          <w:dstrike w:val="false"/>
+          <w:color w:val="000000"/>
+          <w:sz w:val="18"/>
+          <w:u w:val="none"/>
+        </w:rPr>
+        <w:t>https://localhost:3000/api/auth/</w:t>
+      </w:r>
       <w:r>
         <w:rPr>
           <w:rFonts w:ascii="Liberation Mono" w:hAnsi="Liberation Mono"/>
@@ -30242,41 +30520,74 @@
         <w:t>import axios from 'axios';</w:t>
         <w:br/>
         <w:br/>
-        <w:t>const API_URL = '</w:t>
-      </w:r>
-      <w:hyperlink r:id="rId4">
-        <w:r>
-          <w:rPr>
-            <w:rStyle w:val="Hyperlink"/>
-            <w:rFonts w:eastAsia="" w:cs="" w:ascii="Liberation Mono" w:hAnsi="Liberation Mono" w:cstheme="minorBidi" w:eastAsiaTheme="minorEastAsia"/>
-            <w:b/>
-            <w:bCs/>
-            <w:i/>
-            <w:iCs/>
-            <w:color w:val="auto"/>
-            <w:kern w:val="0"/>
-            <w:sz w:val="18"/>
-            <w:szCs w:val="18"/>
-            <w:lang w:val="en-US" w:eastAsia="en-US" w:bidi="ar-SA"/>
-          </w:rPr>
-          <w:t>https://localhost:3000/api/user</w:t>
-        </w:r>
-      </w:hyperlink>
-      <w:r>
-        <w:rPr>
-          <w:rStyle w:val="Testosorgente"/>
-          <w:rFonts w:eastAsia="" w:cs="" w:cstheme="minorBidi" w:eastAsiaTheme="minorEastAsia"/>
-          <w:b/>
-          <w:bCs/>
-          <w:i/>
-          <w:iCs/>
-          <w:color w:val="auto"/>
-          <w:kern w:val="0"/>
-          <w:sz w:val="18"/>
-          <w:szCs w:val="18"/>
-          <w:lang w:val="en-US" w:eastAsia="en-US" w:bidi="ar-SA"/>
-        </w:rPr>
-        <w:t>';</w:t>
+        <w:t xml:space="preserve">const API_URL = </w:t>
+      </w:r>
+      <w:r>
+        <w:rPr>
+          <w:rStyle w:val="Testosorgente"/>
+          <w:rFonts w:eastAsia="" w:cs="" w:cstheme="minorBidi" w:eastAsiaTheme="minorEastAsia"/>
+          <w:b/>
+          <w:bCs/>
+          <w:i/>
+          <w:iCs/>
+          <w:color w:val="auto"/>
+          <w:kern w:val="0"/>
+          <w:sz w:val="18"/>
+          <w:szCs w:val="18"/>
+          <w:u w:val="none"/>
+          <w:lang w:val="en-US" w:eastAsia="en-US" w:bidi="ar-SA"/>
+        </w:rPr>
+        <w:t>'</w:t>
+      </w:r>
+      <w:r>
+        <w:rPr>
+          <w:rStyle w:val="Hyperlink"/>
+          <w:rFonts w:eastAsia="" w:cs="" w:ascii="Liberation Mono" w:hAnsi="Liberation Mono" w:cstheme="minorBidi" w:eastAsiaTheme="minorEastAsia"/>
+          <w:b/>
+          <w:bCs/>
+          <w:i/>
+          <w:iCs/>
+          <w:color w:val="auto"/>
+          <w:kern w:val="0"/>
+          <w:sz w:val="18"/>
+          <w:szCs w:val="18"/>
+          <w:u w:val="none"/>
+          <w:lang w:val="en-US" w:eastAsia="en-US" w:bidi="ar-SA"/>
+        </w:rPr>
+        <w:t>https://localhost:3000/api/user</w:t>
+      </w:r>
+      <w:r>
+        <w:rPr>
+          <w:rStyle w:val="Testosorgente"/>
+          <w:rFonts w:eastAsia="" w:cs="" w:cstheme="minorBidi" w:eastAsiaTheme="minorEastAsia"/>
+          <w:b/>
+          <w:bCs/>
+          <w:i/>
+          <w:iCs/>
+          <w:color w:val="auto"/>
+          <w:kern w:val="0"/>
+          <w:sz w:val="18"/>
+          <w:szCs w:val="18"/>
+          <w:u w:val="none"/>
+          <w:lang w:val="en-US" w:eastAsia="en-US" w:bidi="ar-SA"/>
+        </w:rPr>
+        <w:t>'</w:t>
+      </w:r>
+      <w:r>
+        <w:rPr>
+          <w:rStyle w:val="Testosorgente"/>
+          <w:rFonts w:eastAsia="" w:cs="" w:cstheme="minorBidi" w:eastAsiaTheme="minorEastAsia"/>
+          <w:b/>
+          <w:bCs/>
+          <w:i/>
+          <w:iCs/>
+          <w:color w:val="auto"/>
+          <w:kern w:val="0"/>
+          <w:sz w:val="18"/>
+          <w:szCs w:val="18"/>
+          <w:lang w:val="en-US" w:eastAsia="en-US" w:bidi="ar-SA"/>
+        </w:rPr>
+        <w:t>;</w:t>
       </w:r>
     </w:p>
     <w:p>
@@ -31279,8 +31590,941 @@
         <w:rPr/>
       </w:r>
     </w:p>
+    <w:p>
+      <w:pPr>
+        <w:pStyle w:val="Heading1"/>
+        <w:spacing w:lineRule="auto" w:line="240"/>
+        <w:rPr/>
+      </w:pPr>
+      <w:bookmarkStart w:id="27" w:name="__RefHeading___Toc2182_839155821"/>
+      <w:bookmarkEnd w:id="27"/>
+      <w:r>
+        <w:rPr/>
+        <w:t>6. Guida all’utilizzo di Air Connect</w:t>
+      </w:r>
+    </w:p>
+    <w:p>
+      <w:pPr>
+        <w:pStyle w:val="Heading2"/>
+        <w:spacing w:lineRule="auto" w:line="360"/>
+        <w:rPr/>
+      </w:pPr>
+      <w:bookmarkStart w:id="28" w:name="__RefHeading___Toc2185_839155821"/>
+      <w:bookmarkEnd w:id="28"/>
+      <w:r>
+        <w:rPr/>
+        <w:t>6.1. Login</w:t>
+      </w:r>
+    </w:p>
+    <w:p>
+      <w:pPr>
+        <w:pStyle w:val="Normal"/>
+        <w:numPr>
+          <w:ilvl w:val="0"/>
+          <w:numId w:val="17"/>
+        </w:numPr>
+        <w:rPr/>
+      </w:pPr>
+      <w:r>
+        <w:rPr/>
+        <w:t>Avviare l’applicazione;</w:t>
+      </w:r>
+    </w:p>
+    <w:p>
+      <w:pPr>
+        <w:pStyle w:val="Normal"/>
+        <w:numPr>
+          <w:ilvl w:val="0"/>
+          <w:numId w:val="17"/>
+        </w:numPr>
+        <w:rPr/>
+      </w:pPr>
+      <w:r>
+        <w:rPr/>
+        <w:t>Cliccare su “Login” della barra di navigazione, inserire i dati sul form e cliccare sul bottone “Login” del form;</w:t>
+      </w:r>
+    </w:p>
+    <w:p>
+      <w:pPr>
+        <w:pStyle w:val="Normal"/>
+        <w:numPr>
+          <w:ilvl w:val="0"/>
+          <w:numId w:val="0"/>
+        </w:numPr>
+        <w:ind w:hanging="0" w:left="720"/>
+        <w:rPr/>
+      </w:pPr>
+      <w:r>
+        <w:rPr/>
+        <w:drawing>
+          <wp:anchor behindDoc="0" distT="0" distB="0" distL="0" distR="0" simplePos="0" locked="0" layoutInCell="0" allowOverlap="1" relativeHeight="3">
+            <wp:simplePos x="0" y="0"/>
+            <wp:positionH relativeFrom="column">
+              <wp:posOffset>-1048385</wp:posOffset>
+            </wp:positionH>
+            <wp:positionV relativeFrom="paragraph">
+              <wp:posOffset>8255</wp:posOffset>
+            </wp:positionV>
+            <wp:extent cx="7543800" cy="2810510"/>
+            <wp:effectExtent l="0" t="0" r="0" b="0"/>
+            <wp:wrapSquare wrapText="largest"/>
+            <wp:docPr id="2" name="Immagine1" descr=""/>
+            <wp:cNvGraphicFramePr>
+              <a:graphicFrameLocks xmlns:a="http://schemas.openxmlformats.org/drawingml/2006/main" noChangeAspect="1"/>
+            </wp:cNvGraphicFramePr>
+            <a:graphic xmlns:a="http://schemas.openxmlformats.org/drawingml/2006/main">
+              <a:graphicData uri="http://schemas.openxmlformats.org/drawingml/2006/picture">
+                <pic:pic xmlns:pic="http://schemas.openxmlformats.org/drawingml/2006/picture">
+                  <pic:nvPicPr>
+                    <pic:cNvPr id="2" name="Immagine1" descr=""/>
+                    <pic:cNvPicPr>
+                      <a:picLocks noChangeAspect="1" noChangeArrowheads="1"/>
+                    </pic:cNvPicPr>
+                  </pic:nvPicPr>
+                  <pic:blipFill>
+                    <a:blip r:embed="rId3"/>
+                    <a:stretch>
+                      <a:fillRect/>
+                    </a:stretch>
+                  </pic:blipFill>
+                  <pic:spPr bwMode="auto">
+                    <a:xfrm>
+                      <a:off x="0" y="0"/>
+                      <a:ext cx="7543800" cy="2810510"/>
+                    </a:xfrm>
+                    <a:prstGeom prst="rect">
+                      <a:avLst/>
+                    </a:prstGeom>
+                  </pic:spPr>
+                </pic:pic>
+              </a:graphicData>
+            </a:graphic>
+          </wp:anchor>
+        </w:drawing>
+      </w:r>
+    </w:p>
+    <w:p>
+      <w:pPr>
+        <w:pStyle w:val="Normal"/>
+        <w:rPr>
+          <w:b w:val="false"/>
+          <w:bCs w:val="false"/>
+          <w:u w:val="single"/>
+        </w:rPr>
+      </w:pPr>
+      <w:r>
+        <w:rPr>
+          <w:b w:val="false"/>
+          <w:bCs w:val="false"/>
+          <w:u w:val="single"/>
+        </w:rPr>
+        <w:t>Effettuare il Login solo se la mail è già memorizzata a sistema, altrimenti effettuare la Registrazione.</w:t>
+      </w:r>
+    </w:p>
+    <w:p>
+      <w:pPr>
+        <w:pStyle w:val="Normal"/>
+        <w:spacing w:before="0" w:after="200"/>
+        <w:rPr/>
+      </w:pPr>
+      <w:r>
+        <w:rPr/>
+      </w:r>
+    </w:p>
+    <w:p>
+      <w:pPr>
+        <w:pStyle w:val="Normal"/>
+        <w:spacing w:before="0" w:after="200"/>
+        <w:rPr/>
+      </w:pPr>
+      <w:r>
+        <w:rPr/>
+      </w:r>
+    </w:p>
+    <w:p>
+      <w:pPr>
+        <w:pStyle w:val="Normal"/>
+        <w:spacing w:before="0" w:after="200"/>
+        <w:rPr/>
+      </w:pPr>
+      <w:r>
+        <w:rPr/>
+      </w:r>
+    </w:p>
+    <w:p>
+      <w:pPr>
+        <w:pStyle w:val="Normal"/>
+        <w:spacing w:before="0" w:after="200"/>
+        <w:rPr/>
+      </w:pPr>
+      <w:r>
+        <w:rPr/>
+      </w:r>
+    </w:p>
+    <w:p>
+      <w:pPr>
+        <w:pStyle w:val="Normal"/>
+        <w:spacing w:before="0" w:after="200"/>
+        <w:rPr/>
+      </w:pPr>
+      <w:r>
+        <w:rPr/>
+      </w:r>
+    </w:p>
+    <w:p>
+      <w:pPr>
+        <w:pStyle w:val="Normal"/>
+        <w:spacing w:before="0" w:after="200"/>
+        <w:rPr/>
+      </w:pPr>
+      <w:r>
+        <w:rPr/>
+      </w:r>
+    </w:p>
+    <w:p>
+      <w:pPr>
+        <w:pStyle w:val="Normal"/>
+        <w:spacing w:before="0" w:after="200"/>
+        <w:rPr/>
+      </w:pPr>
+      <w:r>
+        <w:rPr/>
+      </w:r>
+    </w:p>
+    <w:p>
+      <w:pPr>
+        <w:pStyle w:val="Normal"/>
+        <w:spacing w:before="0" w:after="200"/>
+        <w:rPr/>
+      </w:pPr>
+      <w:r>
+        <w:rPr/>
+      </w:r>
+    </w:p>
+    <w:p>
+      <w:pPr>
+        <w:pStyle w:val="Normal"/>
+        <w:spacing w:before="0" w:after="200"/>
+        <w:rPr/>
+      </w:pPr>
+      <w:r>
+        <w:rPr/>
+      </w:r>
+    </w:p>
+    <w:p>
+      <w:pPr>
+        <w:pStyle w:val="Heading2"/>
+        <w:spacing w:lineRule="auto" w:line="360"/>
+        <w:rPr/>
+      </w:pPr>
+      <w:bookmarkStart w:id="29" w:name="__RefHeading___Toc2216_3275391853"/>
+      <w:bookmarkEnd w:id="29"/>
+      <w:r>
+        <w:rPr/>
+        <w:t>6.2. Registrazione</w:t>
+      </w:r>
+    </w:p>
+    <w:p>
+      <w:pPr>
+        <w:pStyle w:val="Normal"/>
+        <w:numPr>
+          <w:ilvl w:val="0"/>
+          <w:numId w:val="17"/>
+        </w:numPr>
+        <w:rPr/>
+      </w:pPr>
+      <w:r>
+        <w:rPr/>
+        <w:t>Avviare l’applicazione;</w:t>
+      </w:r>
+    </w:p>
+    <w:p>
+      <w:pPr>
+        <w:pStyle w:val="Normal"/>
+        <w:numPr>
+          <w:ilvl w:val="0"/>
+          <w:numId w:val="17"/>
+        </w:numPr>
+        <w:rPr/>
+      </w:pPr>
+      <w:r>
+        <w:rPr/>
+        <w:t>Cliccare su “Registrati” della barra di navigazione, inserire i dati sul form e cliccare sul bottone “Registrati” del form;</w:t>
+      </w:r>
+    </w:p>
+    <w:p>
+      <w:pPr>
+        <w:pStyle w:val="Normal"/>
+        <w:rPr/>
+      </w:pPr>
+      <w:r>
+        <w:drawing>
+          <wp:anchor behindDoc="0" distT="0" distB="0" distL="0" distR="0" simplePos="0" locked="0" layoutInCell="0" allowOverlap="1" relativeHeight="4">
+            <wp:simplePos x="0" y="0"/>
+            <wp:positionH relativeFrom="column">
+              <wp:posOffset>-726440</wp:posOffset>
+            </wp:positionH>
+            <wp:positionV relativeFrom="paragraph">
+              <wp:posOffset>15875</wp:posOffset>
+            </wp:positionV>
+            <wp:extent cx="6959600" cy="3878580"/>
+            <wp:effectExtent l="0" t="0" r="0" b="0"/>
+            <wp:wrapSquare wrapText="largest"/>
+            <wp:docPr id="3" name="Immagine2" descr=""/>
+            <wp:cNvGraphicFramePr>
+              <a:graphicFrameLocks xmlns:a="http://schemas.openxmlformats.org/drawingml/2006/main" noChangeAspect="1"/>
+            </wp:cNvGraphicFramePr>
+            <a:graphic xmlns:a="http://schemas.openxmlformats.org/drawingml/2006/main">
+              <a:graphicData uri="http://schemas.openxmlformats.org/drawingml/2006/picture">
+                <pic:pic xmlns:pic="http://schemas.openxmlformats.org/drawingml/2006/picture">
+                  <pic:nvPicPr>
+                    <pic:cNvPr id="3" name="Immagine2" descr=""/>
+                    <pic:cNvPicPr>
+                      <a:picLocks noChangeAspect="1" noChangeArrowheads="1"/>
+                    </pic:cNvPicPr>
+                  </pic:nvPicPr>
+                  <pic:blipFill>
+                    <a:blip r:embed="rId4"/>
+                    <a:stretch>
+                      <a:fillRect/>
+                    </a:stretch>
+                  </pic:blipFill>
+                  <pic:spPr bwMode="auto">
+                    <a:xfrm>
+                      <a:off x="0" y="0"/>
+                      <a:ext cx="6959600" cy="3878580"/>
+                    </a:xfrm>
+                    <a:prstGeom prst="rect">
+                      <a:avLst/>
+                    </a:prstGeom>
+                  </pic:spPr>
+                </pic:pic>
+              </a:graphicData>
+            </a:graphic>
+          </wp:anchor>
+        </w:drawing>
+      </w:r>
+      <w:r>
+        <w:rPr/>
+        <w:t xml:space="preserve">  </w:t>
+      </w:r>
+    </w:p>
+    <w:p>
+      <w:pPr>
+        <w:pStyle w:val="Normal"/>
+        <w:spacing w:before="0" w:after="200"/>
+        <w:rPr>
+          <w:b w:val="false"/>
+          <w:bCs w:val="false"/>
+          <w:u w:val="single"/>
+        </w:rPr>
+      </w:pPr>
+      <w:r>
+        <w:rPr>
+          <w:b w:val="false"/>
+          <w:bCs w:val="false"/>
+          <w:u w:val="single"/>
+        </w:rPr>
+        <w:t>Effettuare la Registrazione solo se la mail non è già memorizzata a sistema, altrimenti effettuare il Login</w:t>
+      </w:r>
+    </w:p>
+    <w:p>
+      <w:pPr>
+        <w:pStyle w:val="Normal"/>
+        <w:spacing w:before="0" w:after="200"/>
+        <w:rPr>
+          <w:b w:val="false"/>
+          <w:bCs w:val="false"/>
+          <w:u w:val="single"/>
+        </w:rPr>
+      </w:pPr>
+      <w:r>
+        <w:rPr>
+          <w:b w:val="false"/>
+          <w:bCs w:val="false"/>
+          <w:u w:val="single"/>
+        </w:rPr>
+      </w:r>
+    </w:p>
+    <w:p>
+      <w:pPr>
+        <w:pStyle w:val="Normal"/>
+        <w:spacing w:before="0" w:after="200"/>
+        <w:rPr>
+          <w:b w:val="false"/>
+          <w:bCs w:val="false"/>
+          <w:u w:val="single"/>
+        </w:rPr>
+      </w:pPr>
+      <w:r>
+        <w:rPr>
+          <w:b w:val="false"/>
+          <w:bCs w:val="false"/>
+          <w:u w:val="single"/>
+        </w:rPr>
+      </w:r>
+    </w:p>
+    <w:p>
+      <w:pPr>
+        <w:pStyle w:val="Normal"/>
+        <w:spacing w:before="0" w:after="200"/>
+        <w:rPr>
+          <w:b w:val="false"/>
+          <w:bCs w:val="false"/>
+          <w:u w:val="single"/>
+        </w:rPr>
+      </w:pPr>
+      <w:r>
+        <w:rPr>
+          <w:b w:val="false"/>
+          <w:bCs w:val="false"/>
+          <w:u w:val="single"/>
+        </w:rPr>
+      </w:r>
+    </w:p>
+    <w:p>
+      <w:pPr>
+        <w:pStyle w:val="Normal"/>
+        <w:spacing w:before="0" w:after="200"/>
+        <w:rPr>
+          <w:b w:val="false"/>
+          <w:bCs w:val="false"/>
+          <w:u w:val="single"/>
+        </w:rPr>
+      </w:pPr>
+      <w:r>
+        <w:rPr>
+          <w:b w:val="false"/>
+          <w:bCs w:val="false"/>
+          <w:u w:val="single"/>
+        </w:rPr>
+      </w:r>
+    </w:p>
+    <w:p>
+      <w:pPr>
+        <w:pStyle w:val="Normal"/>
+        <w:spacing w:before="0" w:after="200"/>
+        <w:rPr>
+          <w:b w:val="false"/>
+          <w:bCs w:val="false"/>
+          <w:u w:val="single"/>
+        </w:rPr>
+      </w:pPr>
+      <w:r>
+        <w:rPr>
+          <w:b w:val="false"/>
+          <w:bCs w:val="false"/>
+          <w:u w:val="single"/>
+        </w:rPr>
+      </w:r>
+    </w:p>
+    <w:p>
+      <w:pPr>
+        <w:pStyle w:val="Normal"/>
+        <w:spacing w:before="0" w:after="200"/>
+        <w:rPr>
+          <w:b w:val="false"/>
+          <w:bCs w:val="false"/>
+          <w:u w:val="single"/>
+        </w:rPr>
+      </w:pPr>
+      <w:r>
+        <w:rPr>
+          <w:b w:val="false"/>
+          <w:bCs w:val="false"/>
+          <w:u w:val="single"/>
+        </w:rPr>
+      </w:r>
+    </w:p>
+    <w:p>
+      <w:pPr>
+        <w:pStyle w:val="Heading2"/>
+        <w:spacing w:lineRule="auto" w:line="360"/>
+        <w:rPr/>
+      </w:pPr>
+      <w:bookmarkStart w:id="30" w:name="__RefHeading___Toc2251_1771412898"/>
+      <w:bookmarkStart w:id="31" w:name="Copia___RefHeading___Toc2216_3275391853_"/>
+      <w:bookmarkEnd w:id="30"/>
+      <w:bookmarkEnd w:id="31"/>
+      <w:r>
+        <w:rPr/>
+        <w:t>6.3. Logout</w:t>
+      </w:r>
+    </w:p>
+    <w:p>
+      <w:pPr>
+        <w:pStyle w:val="Normal"/>
+        <w:numPr>
+          <w:ilvl w:val="0"/>
+          <w:numId w:val="17"/>
+        </w:numPr>
+        <w:rPr/>
+      </w:pPr>
+      <w:r>
+        <w:rPr/>
+        <w:t>Avviare l’applicazione;</w:t>
+      </w:r>
+    </w:p>
+    <w:p>
+      <w:pPr>
+        <w:pStyle w:val="Normal"/>
+        <w:numPr>
+          <w:ilvl w:val="0"/>
+          <w:numId w:val="17"/>
+        </w:numPr>
+        <w:rPr>
+          <w:u w:val="none"/>
+        </w:rPr>
+      </w:pPr>
+      <w:r>
+        <w:rPr>
+          <w:b w:val="false"/>
+          <w:bCs w:val="false"/>
+          <w:u w:val="none"/>
+        </w:rPr>
+        <w:t>Effettuare il Login;</w:t>
+      </w:r>
+    </w:p>
+    <w:p>
+      <w:pPr>
+        <w:pStyle w:val="Normal"/>
+        <w:numPr>
+          <w:ilvl w:val="0"/>
+          <w:numId w:val="17"/>
+        </w:numPr>
+        <w:rPr>
+          <w:u w:val="none"/>
+        </w:rPr>
+      </w:pPr>
+      <w:r>
+        <w:rPr>
+          <w:b w:val="false"/>
+          <w:bCs w:val="false"/>
+          <w:u w:val="none"/>
+        </w:rPr>
+        <w:t>Cliccare “Home” sulla barra di navigazione, dopodichè cliccare sul bottone “Logout”;</w:t>
+      </w:r>
+    </w:p>
+    <w:p>
+      <w:pPr>
+        <w:pStyle w:val="Normal"/>
+        <w:spacing w:before="0" w:after="200"/>
+        <w:rPr>
+          <w:b w:val="false"/>
+          <w:bCs w:val="false"/>
+        </w:rPr>
+      </w:pPr>
+      <w:r>
+        <w:drawing>
+          <wp:anchor behindDoc="0" distT="0" distB="0" distL="0" distR="0" simplePos="0" locked="0" layoutInCell="0" allowOverlap="1" relativeHeight="5">
+            <wp:simplePos x="0" y="0"/>
+            <wp:positionH relativeFrom="column">
+              <wp:posOffset>-904240</wp:posOffset>
+            </wp:positionH>
+            <wp:positionV relativeFrom="paragraph">
+              <wp:posOffset>79375</wp:posOffset>
+            </wp:positionV>
+            <wp:extent cx="7339965" cy="2170430"/>
+            <wp:effectExtent l="0" t="0" r="0" b="0"/>
+            <wp:wrapSquare wrapText="largest"/>
+            <wp:docPr id="4" name="Immagine3" descr=""/>
+            <wp:cNvGraphicFramePr>
+              <a:graphicFrameLocks xmlns:a="http://schemas.openxmlformats.org/drawingml/2006/main" noChangeAspect="1"/>
+            </wp:cNvGraphicFramePr>
+            <a:graphic xmlns:a="http://schemas.openxmlformats.org/drawingml/2006/main">
+              <a:graphicData uri="http://schemas.openxmlformats.org/drawingml/2006/picture">
+                <pic:pic xmlns:pic="http://schemas.openxmlformats.org/drawingml/2006/picture">
+                  <pic:nvPicPr>
+                    <pic:cNvPr id="4" name="Immagine3" descr=""/>
+                    <pic:cNvPicPr>
+                      <a:picLocks noChangeAspect="1" noChangeArrowheads="1"/>
+                    </pic:cNvPicPr>
+                  </pic:nvPicPr>
+                  <pic:blipFill>
+                    <a:blip r:embed="rId5"/>
+                    <a:stretch>
+                      <a:fillRect/>
+                    </a:stretch>
+                  </pic:blipFill>
+                  <pic:spPr bwMode="auto">
+                    <a:xfrm>
+                      <a:off x="0" y="0"/>
+                      <a:ext cx="7339965" cy="2170430"/>
+                    </a:xfrm>
+                    <a:prstGeom prst="rect">
+                      <a:avLst/>
+                    </a:prstGeom>
+                  </pic:spPr>
+                </pic:pic>
+              </a:graphicData>
+            </a:graphic>
+          </wp:anchor>
+        </w:drawing>
+      </w:r>
+      <w:r>
+        <w:rPr>
+          <w:b w:val="false"/>
+          <w:bCs w:val="false"/>
+        </w:rPr>
+        <w:t xml:space="preserve"> </w:t>
+      </w:r>
+    </w:p>
+    <w:p>
+      <w:pPr>
+        <w:pStyle w:val="Normal"/>
+        <w:spacing w:before="0" w:after="200"/>
+        <w:rPr>
+          <w:b w:val="false"/>
+          <w:bCs w:val="false"/>
+        </w:rPr>
+      </w:pPr>
+      <w:r>
+        <w:rPr>
+          <w:b w:val="false"/>
+          <w:bCs w:val="false"/>
+        </w:rPr>
+      </w:r>
+    </w:p>
+    <w:p>
+      <w:pPr>
+        <w:pStyle w:val="Normal"/>
+        <w:spacing w:before="0" w:after="200"/>
+        <w:rPr>
+          <w:b w:val="false"/>
+          <w:bCs w:val="false"/>
+        </w:rPr>
+      </w:pPr>
+      <w:r>
+        <w:rPr>
+          <w:b w:val="false"/>
+          <w:bCs w:val="false"/>
+        </w:rPr>
+      </w:r>
+    </w:p>
+    <w:p>
+      <w:pPr>
+        <w:pStyle w:val="Normal"/>
+        <w:spacing w:before="0" w:after="200"/>
+        <w:rPr>
+          <w:b w:val="false"/>
+          <w:bCs w:val="false"/>
+        </w:rPr>
+      </w:pPr>
+      <w:r>
+        <w:rPr>
+          <w:b w:val="false"/>
+          <w:bCs w:val="false"/>
+        </w:rPr>
+      </w:r>
+    </w:p>
+    <w:p>
+      <w:pPr>
+        <w:pStyle w:val="Normal"/>
+        <w:spacing w:before="0" w:after="200"/>
+        <w:rPr>
+          <w:b w:val="false"/>
+          <w:bCs w:val="false"/>
+        </w:rPr>
+      </w:pPr>
+      <w:r>
+        <w:rPr>
+          <w:b w:val="false"/>
+          <w:bCs w:val="false"/>
+        </w:rPr>
+      </w:r>
+    </w:p>
+    <w:p>
+      <w:pPr>
+        <w:pStyle w:val="Normal"/>
+        <w:spacing w:before="0" w:after="200"/>
+        <w:rPr>
+          <w:b w:val="false"/>
+          <w:bCs w:val="false"/>
+        </w:rPr>
+      </w:pPr>
+      <w:r>
+        <w:rPr>
+          <w:b w:val="false"/>
+          <w:bCs w:val="false"/>
+        </w:rPr>
+      </w:r>
+    </w:p>
+    <w:p>
+      <w:pPr>
+        <w:pStyle w:val="Normal"/>
+        <w:spacing w:before="0" w:after="200"/>
+        <w:rPr>
+          <w:b w:val="false"/>
+          <w:bCs w:val="false"/>
+        </w:rPr>
+      </w:pPr>
+      <w:r>
+        <w:rPr>
+          <w:b w:val="false"/>
+          <w:bCs w:val="false"/>
+        </w:rPr>
+      </w:r>
+    </w:p>
+    <w:p>
+      <w:pPr>
+        <w:pStyle w:val="Normal"/>
+        <w:spacing w:before="0" w:after="200"/>
+        <w:rPr>
+          <w:b w:val="false"/>
+          <w:bCs w:val="false"/>
+        </w:rPr>
+      </w:pPr>
+      <w:r>
+        <w:rPr>
+          <w:b w:val="false"/>
+          <w:bCs w:val="false"/>
+        </w:rPr>
+      </w:r>
+    </w:p>
+    <w:p>
+      <w:pPr>
+        <w:pStyle w:val="Normal"/>
+        <w:spacing w:before="0" w:after="200"/>
+        <w:rPr>
+          <w:b w:val="false"/>
+          <w:bCs w:val="false"/>
+        </w:rPr>
+      </w:pPr>
+      <w:r>
+        <w:rPr>
+          <w:b w:val="false"/>
+          <w:bCs w:val="false"/>
+        </w:rPr>
+      </w:r>
+    </w:p>
+    <w:p>
+      <w:pPr>
+        <w:pStyle w:val="Normal"/>
+        <w:spacing w:before="0" w:after="200"/>
+        <w:rPr>
+          <w:b w:val="false"/>
+          <w:bCs w:val="false"/>
+        </w:rPr>
+      </w:pPr>
+      <w:r>
+        <w:rPr>
+          <w:b w:val="false"/>
+          <w:bCs w:val="false"/>
+        </w:rPr>
+      </w:r>
+    </w:p>
+    <w:p>
+      <w:pPr>
+        <w:pStyle w:val="Normal"/>
+        <w:spacing w:before="0" w:after="200"/>
+        <w:rPr>
+          <w:b w:val="false"/>
+          <w:bCs w:val="false"/>
+        </w:rPr>
+      </w:pPr>
+      <w:r>
+        <w:rPr>
+          <w:b w:val="false"/>
+          <w:bCs w:val="false"/>
+        </w:rPr>
+      </w:r>
+    </w:p>
+    <w:p>
+      <w:pPr>
+        <w:pStyle w:val="Normal"/>
+        <w:spacing w:before="0" w:after="200"/>
+        <w:rPr>
+          <w:b w:val="false"/>
+          <w:bCs w:val="false"/>
+        </w:rPr>
+      </w:pPr>
+      <w:r>
+        <w:rPr>
+          <w:b w:val="false"/>
+          <w:bCs w:val="false"/>
+        </w:rPr>
+      </w:r>
+    </w:p>
+    <w:p>
+      <w:pPr>
+        <w:pStyle w:val="Normal"/>
+        <w:spacing w:before="0" w:after="200"/>
+        <w:rPr>
+          <w:b w:val="false"/>
+          <w:bCs w:val="false"/>
+        </w:rPr>
+      </w:pPr>
+      <w:r>
+        <w:rPr>
+          <w:b w:val="false"/>
+          <w:bCs w:val="false"/>
+        </w:rPr>
+      </w:r>
+    </w:p>
+    <w:p>
+      <w:pPr>
+        <w:pStyle w:val="Normal"/>
+        <w:spacing w:before="0" w:after="200"/>
+        <w:rPr>
+          <w:b w:val="false"/>
+          <w:bCs w:val="false"/>
+        </w:rPr>
+      </w:pPr>
+      <w:r>
+        <w:rPr>
+          <w:b w:val="false"/>
+          <w:bCs w:val="false"/>
+        </w:rPr>
+      </w:r>
+    </w:p>
+    <w:p>
+      <w:pPr>
+        <w:pStyle w:val="Heading2"/>
+        <w:spacing w:lineRule="auto" w:line="360"/>
+        <w:rPr/>
+      </w:pPr>
+      <w:bookmarkStart w:id="32" w:name="Copia_Copia___RefHeading___Toc2216_32753"/>
+      <w:bookmarkStart w:id="33" w:name="Copia___RefHeading___Toc2251_1771412898_"/>
+      <w:bookmarkEnd w:id="32"/>
+      <w:bookmarkEnd w:id="33"/>
+      <w:r>
+        <w:rPr/>
+        <w:t>6.4. Ricerca dei voli</w:t>
+      </w:r>
+    </w:p>
+    <w:p>
+      <w:pPr>
+        <w:pStyle w:val="Normal"/>
+        <w:numPr>
+          <w:ilvl w:val="0"/>
+          <w:numId w:val="17"/>
+        </w:numPr>
+        <w:rPr/>
+      </w:pPr>
+      <w:r>
+        <w:rPr/>
+        <w:t>Avviare l’applicazione;</w:t>
+      </w:r>
+    </w:p>
+    <w:p>
+      <w:pPr>
+        <w:pStyle w:val="Normal"/>
+        <w:numPr>
+          <w:ilvl w:val="0"/>
+          <w:numId w:val="17"/>
+        </w:numPr>
+        <w:rPr>
+          <w:u w:val="none"/>
+        </w:rPr>
+      </w:pPr>
+      <w:r>
+        <w:rPr>
+          <w:b w:val="false"/>
+          <w:bCs w:val="false"/>
+          <w:u w:val="none"/>
+        </w:rPr>
+        <w:t>Cliccare “Voli” sulla barra di navigazione (è possibile accedervi con o senza Login);</w:t>
+      </w:r>
+    </w:p>
+    <w:p>
+      <w:pPr>
+        <w:pStyle w:val="Normal"/>
+        <w:numPr>
+          <w:ilvl w:val="0"/>
+          <w:numId w:val="17"/>
+        </w:numPr>
+        <w:rPr>
+          <w:u w:val="none"/>
+        </w:rPr>
+      </w:pPr>
+      <w:r>
+        <w:rPr>
+          <w:b w:val="false"/>
+          <w:bCs w:val="false"/>
+          <w:u w:val="none"/>
+        </w:rPr>
+        <w:t xml:space="preserve">Scegliere se utilizzare i filtri di ricerca; </w:t>
+      </w:r>
+    </w:p>
+    <w:p>
+      <w:pPr>
+        <w:pStyle w:val="Normal"/>
+        <w:rPr>
+          <w:u w:val="none"/>
+        </w:rPr>
+      </w:pPr>
+      <w:r>
+        <w:drawing>
+          <wp:anchor behindDoc="0" distT="0" distB="0" distL="0" distR="0" simplePos="0" locked="0" layoutInCell="0" allowOverlap="1" relativeHeight="6">
+            <wp:simplePos x="0" y="0"/>
+            <wp:positionH relativeFrom="column">
+              <wp:align>center</wp:align>
+            </wp:positionH>
+            <wp:positionV relativeFrom="paragraph">
+              <wp:posOffset>635</wp:posOffset>
+            </wp:positionV>
+            <wp:extent cx="7430770" cy="3597910"/>
+            <wp:effectExtent l="0" t="0" r="0" b="0"/>
+            <wp:wrapSquare wrapText="largest"/>
+            <wp:docPr id="5" name="Immagine4" descr=""/>
+            <wp:cNvGraphicFramePr>
+              <a:graphicFrameLocks xmlns:a="http://schemas.openxmlformats.org/drawingml/2006/main" noChangeAspect="1"/>
+            </wp:cNvGraphicFramePr>
+            <a:graphic xmlns:a="http://schemas.openxmlformats.org/drawingml/2006/main">
+              <a:graphicData uri="http://schemas.openxmlformats.org/drawingml/2006/picture">
+                <pic:pic xmlns:pic="http://schemas.openxmlformats.org/drawingml/2006/picture">
+                  <pic:nvPicPr>
+                    <pic:cNvPr id="5" name="Immagine4" descr=""/>
+                    <pic:cNvPicPr>
+                      <a:picLocks noChangeAspect="1" noChangeArrowheads="1"/>
+                    </pic:cNvPicPr>
+                  </pic:nvPicPr>
+                  <pic:blipFill>
+                    <a:blip r:embed="rId6"/>
+                    <a:stretch>
+                      <a:fillRect/>
+                    </a:stretch>
+                  </pic:blipFill>
+                  <pic:spPr bwMode="auto">
+                    <a:xfrm>
+                      <a:off x="0" y="0"/>
+                      <a:ext cx="7430770" cy="3597910"/>
+                    </a:xfrm>
+                    <a:prstGeom prst="rect">
+                      <a:avLst/>
+                    </a:prstGeom>
+                  </pic:spPr>
+                </pic:pic>
+              </a:graphicData>
+            </a:graphic>
+          </wp:anchor>
+        </w:drawing>
+      </w:r>
+      <w:r>
+        <w:rPr>
+          <w:b w:val="false"/>
+          <w:bCs w:val="false"/>
+          <w:u w:val="none"/>
+        </w:rPr>
+        <w:t xml:space="preserve"> </w:t>
+      </w:r>
+    </w:p>
+    <w:p>
+      <w:pPr>
+        <w:pStyle w:val="Normal"/>
+        <w:spacing w:before="0" w:after="200"/>
+        <w:rPr>
+          <w:u w:val="none"/>
+        </w:rPr>
+      </w:pPr>
+      <w:r>
+        <w:rPr>
+          <w:u w:val="none"/>
+        </w:rPr>
+      </w:r>
+    </w:p>
     <w:sectPr>
-      <w:footerReference w:type="default" r:id="rId5"/>
+      <w:footerReference w:type="default" r:id="rId7"/>
       <w:type w:val="nextPage"/>
       <w:pgSz w:w="12240" w:h="15840"/>
       <w:pgMar w:left="1800" w:right="1800" w:gutter="0" w:header="0" w:top="1440" w:footer="1440" w:bottom="1981"/>
@@ -31301,7 +32545,7 @@
       <w:jc w:val="right"/>
       <w:rPr/>
     </w:pPr>
-    <w:bookmarkStart w:id="27" w:name="PageNumWizard_FOOTER_Stile_di_pagina_pre"/>
+    <w:bookmarkStart w:id="34" w:name="PageNumWizard_FOOTER_Stile_di_pagina_pre"/>
     <w:r>
       <w:rPr/>
       <w:fldChar w:fldCharType="begin"/>
@@ -31316,13 +32560,13 @@
     </w:r>
     <w:r>
       <w:rPr/>
-      <w:t>1</w:t>
+      <w:t>44</w:t>
     </w:r>
     <w:r>
       <w:rPr/>
       <w:fldChar w:fldCharType="end"/>
     </w:r>
-    <w:bookmarkEnd w:id="27"/>
+    <w:bookmarkEnd w:id="34"/>
   </w:p>
 </w:ftr>
 </file>
@@ -33420,6 +34664,143 @@
     </w:lvl>
   </w:abstractNum>
   <w:abstractNum w:abstractNumId="17">
+    <w:lvl w:ilvl="0">
+      <w:start w:val="1"/>
+      <w:numFmt w:val="bullet"/>
+      <w:lvlText w:val=""/>
+      <w:lvlJc w:val="left"/>
+      <w:pPr>
+        <w:tabs>
+          <w:tab w:val="num" w:pos="720"/>
+        </w:tabs>
+        <w:ind w:left="720" w:hanging="360"/>
+      </w:pPr>
+      <w:rPr>
+        <w:rFonts w:ascii="Symbol" w:hAnsi="Symbol" w:cs="Symbol" w:hint="default"/>
+      </w:rPr>
+    </w:lvl>
+    <w:lvl w:ilvl="1">
+      <w:start w:val="1"/>
+      <w:numFmt w:val="bullet"/>
+      <w:lvlText w:val="◦"/>
+      <w:lvlJc w:val="left"/>
+      <w:pPr>
+        <w:tabs>
+          <w:tab w:val="num" w:pos="1080"/>
+        </w:tabs>
+        <w:ind w:left="1080" w:hanging="360"/>
+      </w:pPr>
+      <w:rPr>
+        <w:rFonts w:ascii="OpenSymbol" w:hAnsi="OpenSymbol" w:cs="OpenSymbol" w:hint="default"/>
+      </w:rPr>
+    </w:lvl>
+    <w:lvl w:ilvl="2">
+      <w:start w:val="1"/>
+      <w:numFmt w:val="bullet"/>
+      <w:lvlText w:val="▪"/>
+      <w:lvlJc w:val="left"/>
+      <w:pPr>
+        <w:tabs>
+          <w:tab w:val="num" w:pos="1440"/>
+        </w:tabs>
+        <w:ind w:left="1440" w:hanging="360"/>
+      </w:pPr>
+      <w:rPr>
+        <w:rFonts w:ascii="OpenSymbol" w:hAnsi="OpenSymbol" w:cs="OpenSymbol" w:hint="default"/>
+      </w:rPr>
+    </w:lvl>
+    <w:lvl w:ilvl="3">
+      <w:start w:val="1"/>
+      <w:numFmt w:val="bullet"/>
+      <w:lvlText w:val=""/>
+      <w:lvlJc w:val="left"/>
+      <w:pPr>
+        <w:tabs>
+          <w:tab w:val="num" w:pos="1800"/>
+        </w:tabs>
+        <w:ind w:left="1800" w:hanging="360"/>
+      </w:pPr>
+      <w:rPr>
+        <w:rFonts w:ascii="Symbol" w:hAnsi="Symbol" w:cs="Symbol" w:hint="default"/>
+      </w:rPr>
+    </w:lvl>
+    <w:lvl w:ilvl="4">
+      <w:start w:val="1"/>
+      <w:numFmt w:val="bullet"/>
+      <w:lvlText w:val="◦"/>
+      <w:lvlJc w:val="left"/>
+      <w:pPr>
+        <w:tabs>
+          <w:tab w:val="num" w:pos="2160"/>
+        </w:tabs>
+        <w:ind w:left="2160" w:hanging="360"/>
+      </w:pPr>
+      <w:rPr>
+        <w:rFonts w:ascii="OpenSymbol" w:hAnsi="OpenSymbol" w:cs="OpenSymbol" w:hint="default"/>
+      </w:rPr>
+    </w:lvl>
+    <w:lvl w:ilvl="5">
+      <w:start w:val="1"/>
+      <w:numFmt w:val="bullet"/>
+      <w:lvlText w:val="▪"/>
+      <w:lvlJc w:val="left"/>
+      <w:pPr>
+        <w:tabs>
+          <w:tab w:val="num" w:pos="2520"/>
+        </w:tabs>
+        <w:ind w:left="2520" w:hanging="360"/>
+      </w:pPr>
+      <w:rPr>
+        <w:rFonts w:ascii="OpenSymbol" w:hAnsi="OpenSymbol" w:cs="OpenSymbol" w:hint="default"/>
+      </w:rPr>
+    </w:lvl>
+    <w:lvl w:ilvl="6">
+      <w:start w:val="1"/>
+      <w:numFmt w:val="bullet"/>
+      <w:lvlText w:val=""/>
+      <w:lvlJc w:val="left"/>
+      <w:pPr>
+        <w:tabs>
+          <w:tab w:val="num" w:pos="2880"/>
+        </w:tabs>
+        <w:ind w:left="2880" w:hanging="360"/>
+      </w:pPr>
+      <w:rPr>
+        <w:rFonts w:ascii="Symbol" w:hAnsi="Symbol" w:cs="Symbol" w:hint="default"/>
+      </w:rPr>
+    </w:lvl>
+    <w:lvl w:ilvl="7">
+      <w:start w:val="1"/>
+      <w:numFmt w:val="bullet"/>
+      <w:lvlText w:val="◦"/>
+      <w:lvlJc w:val="left"/>
+      <w:pPr>
+        <w:tabs>
+          <w:tab w:val="num" w:pos="3240"/>
+        </w:tabs>
+        <w:ind w:left="3240" w:hanging="360"/>
+      </w:pPr>
+      <w:rPr>
+        <w:rFonts w:ascii="OpenSymbol" w:hAnsi="OpenSymbol" w:cs="OpenSymbol" w:hint="default"/>
+      </w:rPr>
+    </w:lvl>
+    <w:lvl w:ilvl="8">
+      <w:start w:val="1"/>
+      <w:numFmt w:val="bullet"/>
+      <w:lvlText w:val="▪"/>
+      <w:lvlJc w:val="left"/>
+      <w:pPr>
+        <w:tabs>
+          <w:tab w:val="num" w:pos="3600"/>
+        </w:tabs>
+        <w:ind w:left="3600" w:hanging="360"/>
+      </w:pPr>
+      <w:rPr>
+        <w:rFonts w:ascii="OpenSymbol" w:hAnsi="OpenSymbol" w:cs="OpenSymbol" w:hint="default"/>
+      </w:rPr>
+    </w:lvl>
+  </w:abstractNum>
+  <w:abstractNum w:abstractNumId="18">
     <w:lvl w:ilvl="0">
       <w:start w:val="1"/>
       <w:numFmt w:val="none"/>
@@ -33588,6 +34969,9 @@
   </w:num>
   <w:num w:numId="17">
     <w:abstractNumId w:val="17"/>
+  </w:num>
+  <w:num w:numId="18">
+    <w:abstractNumId w:val="18"/>
   </w:num>
 </w:numbering>
 </file>

</xml_diff>

<commit_message>
Guida all'utilizzo dall'applicazione parte 2
</commit_message>
<xml_diff>
--- a/finalReport.docx
+++ b/finalReport.docx
@@ -754,7 +754,7 @@
             </w:tabs>
             <w:rPr/>
           </w:pPr>
-          <w:hyperlink w:anchor="Copia___RefHeading___Toc2251_1771412898_">
+          <w:hyperlink w:anchor="__RefHeading___Toc2291_2298594636">
             <w:r>
               <w:rPr>
                 <w:rStyle w:val="Saltoaindice"/>
@@ -762,6 +762,26 @@
               <w:t>6.4. Ricerca dei voli</w:t>
               <w:tab/>
               <w:t>47</w:t>
+            </w:r>
+          </w:hyperlink>
+        </w:p>
+        <w:p>
+          <w:pPr>
+            <w:pStyle w:val="TOC2"/>
+            <w:tabs>
+              <w:tab w:val="clear" w:pos="8357"/>
+              <w:tab w:val="right" w:pos="8640" w:leader="dot"/>
+            </w:tabs>
+            <w:rPr/>
+          </w:pPr>
+          <w:hyperlink w:anchor="__RefHeading___Toc2293_2298594636">
+            <w:r>
+              <w:rPr>
+                <w:rStyle w:val="Saltoaindice"/>
+              </w:rPr>
+              <w:t>6.5. Acquisto biglietto</w:t>
+              <w:tab/>
+              <w:t>48</w:t>
             </w:r>
           </w:hyperlink>
           <w:r>
@@ -32383,10 +32403,12 @@
         <w:spacing w:lineRule="auto" w:line="360"/>
         <w:rPr/>
       </w:pPr>
-      <w:bookmarkStart w:id="32" w:name="Copia_Copia___RefHeading___Toc2216_32753"/>
-      <w:bookmarkStart w:id="33" w:name="Copia___RefHeading___Toc2251_1771412898_"/>
+      <w:bookmarkStart w:id="32" w:name="__RefHeading___Toc2291_2298594636"/>
+      <w:bookmarkStart w:id="33" w:name="Copia_Copia___RefHeading___Toc2216_32753"/>
+      <w:bookmarkStart w:id="34" w:name="Copia___RefHeading___Toc2251_1771412898_"/>
       <w:bookmarkEnd w:id="32"/>
       <w:bookmarkEnd w:id="33"/>
+      <w:bookmarkEnd w:id="34"/>
       <w:r>
         <w:rPr/>
         <w:t>6.4. Ricerca dei voli</w:t>
@@ -32523,8 +32545,444 @@
         </w:rPr>
       </w:r>
     </w:p>
+    <w:p>
+      <w:pPr>
+        <w:pStyle w:val="Normal"/>
+        <w:spacing w:before="0" w:after="200"/>
+        <w:rPr>
+          <w:u w:val="none"/>
+        </w:rPr>
+      </w:pPr>
+      <w:r>
+        <w:rPr>
+          <w:u w:val="none"/>
+        </w:rPr>
+      </w:r>
+    </w:p>
+    <w:p>
+      <w:pPr>
+        <w:pStyle w:val="Normal"/>
+        <w:spacing w:before="0" w:after="200"/>
+        <w:rPr>
+          <w:u w:val="none"/>
+        </w:rPr>
+      </w:pPr>
+      <w:r>
+        <w:rPr>
+          <w:u w:val="none"/>
+        </w:rPr>
+      </w:r>
+    </w:p>
+    <w:p>
+      <w:pPr>
+        <w:pStyle w:val="Normal"/>
+        <w:spacing w:before="0" w:after="200"/>
+        <w:rPr>
+          <w:u w:val="none"/>
+        </w:rPr>
+      </w:pPr>
+      <w:r>
+        <w:rPr>
+          <w:u w:val="none"/>
+        </w:rPr>
+      </w:r>
+    </w:p>
+    <w:p>
+      <w:pPr>
+        <w:pStyle w:val="Normal"/>
+        <w:spacing w:before="0" w:after="200"/>
+        <w:rPr>
+          <w:u w:val="none"/>
+        </w:rPr>
+      </w:pPr>
+      <w:r>
+        <w:rPr>
+          <w:u w:val="none"/>
+        </w:rPr>
+      </w:r>
+    </w:p>
+    <w:p>
+      <w:pPr>
+        <w:pStyle w:val="Normal"/>
+        <w:spacing w:before="0" w:after="200"/>
+        <w:rPr>
+          <w:u w:val="none"/>
+        </w:rPr>
+      </w:pPr>
+      <w:r>
+        <w:rPr>
+          <w:u w:val="none"/>
+        </w:rPr>
+      </w:r>
+    </w:p>
+    <w:p>
+      <w:pPr>
+        <w:pStyle w:val="Normal"/>
+        <w:spacing w:before="0" w:after="200"/>
+        <w:rPr>
+          <w:u w:val="none"/>
+        </w:rPr>
+      </w:pPr>
+      <w:r>
+        <w:rPr>
+          <w:u w:val="none"/>
+        </w:rPr>
+      </w:r>
+    </w:p>
+    <w:p>
+      <w:pPr>
+        <w:pStyle w:val="Normal"/>
+        <w:spacing w:before="0" w:after="200"/>
+        <w:rPr>
+          <w:u w:val="none"/>
+        </w:rPr>
+      </w:pPr>
+      <w:r>
+        <w:rPr>
+          <w:u w:val="none"/>
+        </w:rPr>
+      </w:r>
+    </w:p>
+    <w:p>
+      <w:pPr>
+        <w:pStyle w:val="Heading2"/>
+        <w:spacing w:lineRule="auto" w:line="360"/>
+        <w:rPr/>
+      </w:pPr>
+      <w:bookmarkStart w:id="35" w:name="__RefHeading___Toc2293_2298594636"/>
+      <w:bookmarkStart w:id="36" w:name="Copia_Copia_Copia___RefHeading___Toc2216"/>
+      <w:bookmarkStart w:id="37" w:name="Copia_Copia___RefHeading___Toc2251_17714"/>
+      <w:bookmarkEnd w:id="35"/>
+      <w:bookmarkEnd w:id="36"/>
+      <w:bookmarkEnd w:id="37"/>
+      <w:r>
+        <w:rPr/>
+        <w:t>6.5. Acquisto biglietto</w:t>
+      </w:r>
+    </w:p>
+    <w:p>
+      <w:pPr>
+        <w:pStyle w:val="Normal"/>
+        <w:numPr>
+          <w:ilvl w:val="0"/>
+          <w:numId w:val="17"/>
+        </w:numPr>
+        <w:rPr/>
+      </w:pPr>
+      <w:r>
+        <w:rPr/>
+        <w:t>Avviare l’applicazione;</w:t>
+      </w:r>
+    </w:p>
+    <w:p>
+      <w:pPr>
+        <w:pStyle w:val="Normal"/>
+        <w:numPr>
+          <w:ilvl w:val="0"/>
+          <w:numId w:val="17"/>
+        </w:numPr>
+        <w:rPr/>
+      </w:pPr>
+      <w:r>
+        <w:rPr/>
+        <w:t>Effettuare il Login;</w:t>
+      </w:r>
+    </w:p>
+    <w:p>
+      <w:pPr>
+        <w:pStyle w:val="Normal"/>
+        <w:numPr>
+          <w:ilvl w:val="0"/>
+          <w:numId w:val="17"/>
+        </w:numPr>
+        <w:rPr>
+          <w:u w:val="none"/>
+        </w:rPr>
+      </w:pPr>
+      <w:r>
+        <w:rPr>
+          <w:b w:val="false"/>
+          <w:bCs w:val="false"/>
+          <w:u w:val="none"/>
+        </w:rPr>
+        <w:t>Cliccare “Voli” sulla barra di navigazione;</w:t>
+      </w:r>
+    </w:p>
+    <w:p>
+      <w:pPr>
+        <w:pStyle w:val="Normal"/>
+        <w:numPr>
+          <w:ilvl w:val="0"/>
+          <w:numId w:val="17"/>
+        </w:numPr>
+        <w:rPr>
+          <w:u w:val="none"/>
+        </w:rPr>
+      </w:pPr>
+      <w:r>
+        <w:rPr>
+          <w:b w:val="false"/>
+          <w:bCs w:val="false"/>
+          <w:u w:val="none"/>
+        </w:rPr>
+        <w:t>Utilizzare i filtri di ricerca all’occorrenza;</w:t>
+      </w:r>
+    </w:p>
+    <w:p>
+      <w:pPr>
+        <w:pStyle w:val="Normal"/>
+        <w:numPr>
+          <w:ilvl w:val="0"/>
+          <w:numId w:val="17"/>
+        </w:numPr>
+        <w:rPr>
+          <w:u w:val="none"/>
+        </w:rPr>
+      </w:pPr>
+      <w:r>
+        <w:rPr>
+          <w:b w:val="false"/>
+          <w:bCs w:val="false"/>
+          <w:u w:val="none"/>
+        </w:rPr>
+        <w:t>Posizionarsi sulla riga del volo a cui si è interessati, selezionare la quantità di biglietti da aquistare e cliccare sul bottone “Acquista”;</w:t>
+      </w:r>
+    </w:p>
+    <w:p>
+      <w:pPr>
+        <w:pStyle w:val="Normal"/>
+        <w:rPr>
+          <w:u w:val="none"/>
+        </w:rPr>
+      </w:pPr>
+      <w:r>
+        <w:rPr>
+          <w:u w:val="none"/>
+        </w:rPr>
+        <w:drawing>
+          <wp:anchor behindDoc="0" distT="0" distB="0" distL="0" distR="0" simplePos="0" locked="0" layoutInCell="0" allowOverlap="1" relativeHeight="7">
+            <wp:simplePos x="0" y="0"/>
+            <wp:positionH relativeFrom="column">
+              <wp:posOffset>-1036320</wp:posOffset>
+            </wp:positionH>
+            <wp:positionV relativeFrom="paragraph">
+              <wp:posOffset>79375</wp:posOffset>
+            </wp:positionV>
+            <wp:extent cx="7559675" cy="2453640"/>
+            <wp:effectExtent l="0" t="0" r="0" b="0"/>
+            <wp:wrapSquare wrapText="largest"/>
+            <wp:docPr id="6" name="Immagine5" descr=""/>
+            <wp:cNvGraphicFramePr>
+              <a:graphicFrameLocks xmlns:a="http://schemas.openxmlformats.org/drawingml/2006/main" noChangeAspect="1"/>
+            </wp:cNvGraphicFramePr>
+            <a:graphic xmlns:a="http://schemas.openxmlformats.org/drawingml/2006/main">
+              <a:graphicData uri="http://schemas.openxmlformats.org/drawingml/2006/picture">
+                <pic:pic xmlns:pic="http://schemas.openxmlformats.org/drawingml/2006/picture">
+                  <pic:nvPicPr>
+                    <pic:cNvPr id="6" name="Immagine5" descr=""/>
+                    <pic:cNvPicPr>
+                      <a:picLocks noChangeAspect="1" noChangeArrowheads="1"/>
+                    </pic:cNvPicPr>
+                  </pic:nvPicPr>
+                  <pic:blipFill>
+                    <a:blip r:embed="rId7"/>
+                    <a:stretch>
+                      <a:fillRect/>
+                    </a:stretch>
+                  </pic:blipFill>
+                  <pic:spPr bwMode="auto">
+                    <a:xfrm>
+                      <a:off x="0" y="0"/>
+                      <a:ext cx="7559675" cy="2453640"/>
+                    </a:xfrm>
+                    <a:prstGeom prst="rect">
+                      <a:avLst/>
+                    </a:prstGeom>
+                  </pic:spPr>
+                </pic:pic>
+              </a:graphicData>
+            </a:graphic>
+          </wp:anchor>
+        </w:drawing>
+      </w:r>
+    </w:p>
+    <w:p>
+      <w:pPr>
+        <w:pStyle w:val="Normal"/>
+        <w:numPr>
+          <w:ilvl w:val="0"/>
+          <w:numId w:val="17"/>
+        </w:numPr>
+        <w:spacing w:before="0" w:after="200"/>
+        <w:rPr>
+          <w:u w:val="none"/>
+        </w:rPr>
+      </w:pPr>
+      <w:r>
+        <w:rPr>
+          <w:u w:val="none"/>
+        </w:rPr>
+        <w:t xml:space="preserve">Cliccare “Gestione biglietti acquistati” </w:t>
+      </w:r>
+      <w:r>
+        <w:rPr>
+          <w:b w:val="false"/>
+          <w:bCs w:val="false"/>
+          <w:u w:val="none"/>
+        </w:rPr>
+        <w:t>sulla barra di navigazione</w:t>
+      </w:r>
+      <w:r>
+        <w:rPr>
+          <w:u w:val="none"/>
+        </w:rPr>
+        <w:t>;</w:t>
+      </w:r>
+    </w:p>
+    <w:p>
+      <w:pPr>
+        <w:pStyle w:val="Normal"/>
+        <w:numPr>
+          <w:ilvl w:val="0"/>
+          <w:numId w:val="17"/>
+        </w:numPr>
+        <w:spacing w:before="0" w:after="200"/>
+        <w:rPr>
+          <w:u w:val="none"/>
+        </w:rPr>
+      </w:pPr>
+      <w:r>
+        <w:rPr>
+          <w:u w:val="none"/>
+        </w:rPr>
+        <w:t>Utilizzare i filtri di ricerca all’occorrenza;</w:t>
+      </w:r>
+    </w:p>
+    <w:p>
+      <w:pPr>
+        <w:pStyle w:val="Normal"/>
+        <w:numPr>
+          <w:ilvl w:val="0"/>
+          <w:numId w:val="17"/>
+        </w:numPr>
+        <w:spacing w:before="0" w:after="200"/>
+        <w:rPr>
+          <w:u w:val="none"/>
+        </w:rPr>
+      </w:pPr>
+      <w:r>
+        <w:rPr>
+          <w:u w:val="none"/>
+        </w:rPr>
+        <w:t>É possibile visualizzare il/</w:t>
+      </w:r>
+      <w:r>
+        <w:rPr>
+          <w:u w:val="none"/>
+        </w:rPr>
+        <w:t>i</w:t>
+      </w:r>
+      <w:r>
+        <w:rPr>
+          <w:u w:val="none"/>
+        </w:rPr>
+        <w:t xml:space="preserve"> biglietto/</w:t>
+      </w:r>
+      <w:r>
+        <w:rPr>
+          <w:u w:val="none"/>
+        </w:rPr>
+        <w:t>i</w:t>
+      </w:r>
+      <w:r>
+        <w:rPr>
+          <w:u w:val="none"/>
+        </w:rPr>
+        <w:t xml:space="preserve"> acquistato/</w:t>
+      </w:r>
+      <w:r>
+        <w:rPr>
+          <w:u w:val="none"/>
+        </w:rPr>
+        <w:t>i</w:t>
+      </w:r>
+      <w:r>
+        <w:rPr>
+          <w:u w:val="none"/>
+        </w:rPr>
+        <w:t>;</w:t>
+      </w:r>
+    </w:p>
+    <w:p>
+      <w:pPr>
+        <w:pStyle w:val="Normal"/>
+        <w:numPr>
+          <w:ilvl w:val="0"/>
+          <w:numId w:val="0"/>
+        </w:numPr>
+        <w:spacing w:before="0" w:after="200"/>
+        <w:ind w:hanging="0" w:left="720"/>
+        <w:rPr>
+          <w:u w:val="none"/>
+        </w:rPr>
+      </w:pPr>
+      <w:r>
+        <w:drawing>
+          <wp:anchor behindDoc="0" distT="0" distB="0" distL="0" distR="0" simplePos="0" locked="0" layoutInCell="0" allowOverlap="1" relativeHeight="8">
+            <wp:simplePos x="0" y="0"/>
+            <wp:positionH relativeFrom="column">
+              <wp:align>center</wp:align>
+            </wp:positionH>
+            <wp:positionV relativeFrom="paragraph">
+              <wp:posOffset>635</wp:posOffset>
+            </wp:positionV>
+            <wp:extent cx="7452360" cy="2578735"/>
+            <wp:effectExtent l="0" t="0" r="0" b="0"/>
+            <wp:wrapSquare wrapText="largest"/>
+            <wp:docPr id="7" name="Immagine6" descr=""/>
+            <wp:cNvGraphicFramePr>
+              <a:graphicFrameLocks xmlns:a="http://schemas.openxmlformats.org/drawingml/2006/main" noChangeAspect="1"/>
+            </wp:cNvGraphicFramePr>
+            <a:graphic xmlns:a="http://schemas.openxmlformats.org/drawingml/2006/main">
+              <a:graphicData uri="http://schemas.openxmlformats.org/drawingml/2006/picture">
+                <pic:pic xmlns:pic="http://schemas.openxmlformats.org/drawingml/2006/picture">
+                  <pic:nvPicPr>
+                    <pic:cNvPr id="7" name="Immagine6" descr=""/>
+                    <pic:cNvPicPr>
+                      <a:picLocks noChangeAspect="1" noChangeArrowheads="1"/>
+                    </pic:cNvPicPr>
+                  </pic:nvPicPr>
+                  <pic:blipFill>
+                    <a:blip r:embed="rId8"/>
+                    <a:stretch>
+                      <a:fillRect/>
+                    </a:stretch>
+                  </pic:blipFill>
+                  <pic:spPr bwMode="auto">
+                    <a:xfrm>
+                      <a:off x="0" y="0"/>
+                      <a:ext cx="7452360" cy="2578735"/>
+                    </a:xfrm>
+                    <a:prstGeom prst="rect">
+                      <a:avLst/>
+                    </a:prstGeom>
+                  </pic:spPr>
+                </pic:pic>
+              </a:graphicData>
+            </a:graphic>
+          </wp:anchor>
+        </w:drawing>
+      </w:r>
+      <w:r>
+        <w:rPr>
+          <w:u w:val="none"/>
+        </w:rPr>
+        <w:br/>
+        <w:br/>
+      </w:r>
+    </w:p>
     <w:sectPr>
-      <w:footerReference w:type="default" r:id="rId7"/>
+      <w:footerReference w:type="default" r:id="rId9"/>
       <w:type w:val="nextPage"/>
       <w:pgSz w:w="12240" w:h="15840"/>
       <w:pgMar w:left="1800" w:right="1800" w:gutter="0" w:header="0" w:top="1440" w:footer="1440" w:bottom="1981"/>
@@ -32545,7 +33003,7 @@
       <w:jc w:val="right"/>
       <w:rPr/>
     </w:pPr>
-    <w:bookmarkStart w:id="34" w:name="PageNumWizard_FOOTER_Stile_di_pagina_pre"/>
+    <w:bookmarkStart w:id="38" w:name="PageNumWizard_FOOTER_Stile_di_pagina_pre"/>
     <w:r>
       <w:rPr/>
       <w:fldChar w:fldCharType="begin"/>
@@ -32560,13 +33018,13 @@
     </w:r>
     <w:r>
       <w:rPr/>
-      <w:t>44</w:t>
+      <w:t>1</w:t>
     </w:r>
     <w:r>
       <w:rPr/>
       <w:fldChar w:fldCharType="end"/>
     </w:r>
-    <w:bookmarkEnd w:id="34"/>
+    <w:bookmarkEnd w:id="38"/>
   </w:p>
 </w:ftr>
 </file>

</xml_diff>

<commit_message>
Guida all'utilizzo dall'applicazione parte 3
</commit_message>
<xml_diff>
--- a/finalReport.docx
+++ b/finalReport.docx
@@ -207,6 +207,7 @@
         <w:p>
           <w:pPr>
             <w:pStyle w:val="TOCHeading"/>
+            <w:spacing w:lineRule="auto" w:line="360"/>
             <w:rPr/>
           </w:pPr>
           <w:r>
@@ -784,6 +785,66 @@
               <w:t>48</w:t>
             </w:r>
           </w:hyperlink>
+        </w:p>
+        <w:p>
+          <w:pPr>
+            <w:pStyle w:val="TOC2"/>
+            <w:tabs>
+              <w:tab w:val="clear" w:pos="8357"/>
+              <w:tab w:val="right" w:pos="8640" w:leader="dot"/>
+            </w:tabs>
+            <w:rPr/>
+          </w:pPr>
+          <w:hyperlink w:anchor="Copia___RefHeading___Toc2293_2298594636_">
+            <w:r>
+              <w:rPr>
+                <w:rStyle w:val="Saltoaindice"/>
+              </w:rPr>
+              <w:t>6.6. Cancellazione biglietto</w:t>
+              <w:tab/>
+              <w:t>50</w:t>
+            </w:r>
+          </w:hyperlink>
+        </w:p>
+        <w:p>
+          <w:pPr>
+            <w:pStyle w:val="TOC2"/>
+            <w:tabs>
+              <w:tab w:val="clear" w:pos="8357"/>
+              <w:tab w:val="right" w:pos="8640" w:leader="dot"/>
+            </w:tabs>
+            <w:rPr/>
+          </w:pPr>
+          <w:hyperlink w:anchor="Copia_Copia___RefHeading___Toc2293_22985">
+            <w:r>
+              <w:rPr>
+                <w:rStyle w:val="Saltoaindice"/>
+              </w:rPr>
+              <w:t>6.6. Check-in</w:t>
+              <w:tab/>
+              <w:t>51</w:t>
+            </w:r>
+          </w:hyperlink>
+        </w:p>
+        <w:p>
+          <w:pPr>
+            <w:pStyle w:val="TOC2"/>
+            <w:tabs>
+              <w:tab w:val="clear" w:pos="8357"/>
+              <w:tab w:val="right" w:pos="8640" w:leader="dot"/>
+            </w:tabs>
+            <w:rPr/>
+          </w:pPr>
+          <w:hyperlink w:anchor="__RefHeading___Toc2366_3008941308">
+            <w:r>
+              <w:rPr>
+                <w:rStyle w:val="Saltoaindice"/>
+              </w:rPr>
+              <w:t>6.7 Dati profilo utente</w:t>
+              <w:tab/>
+              <w:t>52</w:t>
+            </w:r>
+          </w:hyperlink>
           <w:r>
             <w:rPr>
               <w:rStyle w:val="Saltoaindice"/>
@@ -796,38 +857,6 @@
     <w:p>
       <w:pPr>
         <w:pStyle w:val="Heading1"/>
-        <w:spacing w:lineRule="auto" w:line="360"/>
-        <w:rPr>
-          <w:sz w:val="32"/>
-          <w:szCs w:val="32"/>
-        </w:rPr>
-      </w:pPr>
-      <w:r>
-        <w:rPr>
-          <w:sz w:val="32"/>
-          <w:szCs w:val="32"/>
-        </w:rPr>
-      </w:r>
-    </w:p>
-    <w:p>
-      <w:pPr>
-        <w:pStyle w:val="Normal"/>
-        <w:spacing w:lineRule="auto" w:line="360"/>
-        <w:rPr>
-          <w:sz w:val="32"/>
-          <w:szCs w:val="32"/>
-        </w:rPr>
-      </w:pPr>
-      <w:r>
-        <w:rPr>
-          <w:sz w:val="32"/>
-          <w:szCs w:val="32"/>
-        </w:rPr>
-      </w:r>
-    </w:p>
-    <w:p>
-      <w:pPr>
-        <w:pStyle w:val="Normal"/>
         <w:spacing w:lineRule="auto" w:line="360"/>
         <w:rPr>
           <w:sz w:val="32"/>
@@ -32874,43 +32903,7 @@
         <w:rPr>
           <w:u w:val="none"/>
         </w:rPr>
-        <w:t>É possibile visualizzare il/</w:t>
-      </w:r>
-      <w:r>
-        <w:rPr>
-          <w:u w:val="none"/>
-        </w:rPr>
-        <w:t>i</w:t>
-      </w:r>
-      <w:r>
-        <w:rPr>
-          <w:u w:val="none"/>
-        </w:rPr>
-        <w:t xml:space="preserve"> biglietto/</w:t>
-      </w:r>
-      <w:r>
-        <w:rPr>
-          <w:u w:val="none"/>
-        </w:rPr>
-        <w:t>i</w:t>
-      </w:r>
-      <w:r>
-        <w:rPr>
-          <w:u w:val="none"/>
-        </w:rPr>
-        <w:t xml:space="preserve"> acquistato/</w:t>
-      </w:r>
-      <w:r>
-        <w:rPr>
-          <w:u w:val="none"/>
-        </w:rPr>
-        <w:t>i</w:t>
-      </w:r>
-      <w:r>
-        <w:rPr>
-          <w:u w:val="none"/>
-        </w:rPr>
-        <w:t>;</w:t>
+        <w:t>É possibile visualizzare il/i biglietto/i acquistato/i;</w:t>
       </w:r>
     </w:p>
     <w:p>
@@ -32981,8 +32974,1024 @@
         <w:br/>
       </w:r>
     </w:p>
+    <w:p>
+      <w:pPr>
+        <w:pStyle w:val="Normal"/>
+        <w:numPr>
+          <w:ilvl w:val="0"/>
+          <w:numId w:val="0"/>
+        </w:numPr>
+        <w:spacing w:before="0" w:after="200"/>
+        <w:ind w:hanging="0" w:left="720"/>
+        <w:rPr>
+          <w:u w:val="none"/>
+        </w:rPr>
+      </w:pPr>
+      <w:r>
+        <w:rPr>
+          <w:u w:val="none"/>
+        </w:rPr>
+      </w:r>
+    </w:p>
+    <w:p>
+      <w:pPr>
+        <w:pStyle w:val="Normal"/>
+        <w:numPr>
+          <w:ilvl w:val="0"/>
+          <w:numId w:val="0"/>
+        </w:numPr>
+        <w:spacing w:before="0" w:after="200"/>
+        <w:ind w:hanging="0" w:left="720"/>
+        <w:rPr>
+          <w:u w:val="none"/>
+        </w:rPr>
+      </w:pPr>
+      <w:r>
+        <w:rPr>
+          <w:u w:val="none"/>
+        </w:rPr>
+      </w:r>
+    </w:p>
+    <w:p>
+      <w:pPr>
+        <w:pStyle w:val="Normal"/>
+        <w:numPr>
+          <w:ilvl w:val="0"/>
+          <w:numId w:val="0"/>
+        </w:numPr>
+        <w:spacing w:before="0" w:after="200"/>
+        <w:ind w:hanging="0" w:left="720"/>
+        <w:rPr>
+          <w:u w:val="none"/>
+        </w:rPr>
+      </w:pPr>
+      <w:r>
+        <w:rPr>
+          <w:u w:val="none"/>
+        </w:rPr>
+      </w:r>
+    </w:p>
+    <w:p>
+      <w:pPr>
+        <w:pStyle w:val="Normal"/>
+        <w:numPr>
+          <w:ilvl w:val="0"/>
+          <w:numId w:val="0"/>
+        </w:numPr>
+        <w:spacing w:before="0" w:after="200"/>
+        <w:ind w:hanging="0" w:left="720"/>
+        <w:rPr>
+          <w:u w:val="none"/>
+        </w:rPr>
+      </w:pPr>
+      <w:r>
+        <w:rPr>
+          <w:u w:val="none"/>
+        </w:rPr>
+      </w:r>
+    </w:p>
+    <w:p>
+      <w:pPr>
+        <w:pStyle w:val="Normal"/>
+        <w:numPr>
+          <w:ilvl w:val="0"/>
+          <w:numId w:val="0"/>
+        </w:numPr>
+        <w:spacing w:before="0" w:after="200"/>
+        <w:ind w:hanging="0" w:left="720"/>
+        <w:rPr>
+          <w:u w:val="none"/>
+        </w:rPr>
+      </w:pPr>
+      <w:r>
+        <w:rPr>
+          <w:u w:val="none"/>
+        </w:rPr>
+      </w:r>
+    </w:p>
+    <w:p>
+      <w:pPr>
+        <w:pStyle w:val="Normal"/>
+        <w:numPr>
+          <w:ilvl w:val="0"/>
+          <w:numId w:val="0"/>
+        </w:numPr>
+        <w:spacing w:before="0" w:after="200"/>
+        <w:ind w:hanging="0" w:left="720"/>
+        <w:rPr>
+          <w:u w:val="none"/>
+        </w:rPr>
+      </w:pPr>
+      <w:r>
+        <w:rPr>
+          <w:u w:val="none"/>
+        </w:rPr>
+      </w:r>
+    </w:p>
+    <w:p>
+      <w:pPr>
+        <w:pStyle w:val="Normal"/>
+        <w:numPr>
+          <w:ilvl w:val="0"/>
+          <w:numId w:val="0"/>
+        </w:numPr>
+        <w:spacing w:before="0" w:after="200"/>
+        <w:ind w:hanging="0" w:left="720"/>
+        <w:rPr>
+          <w:u w:val="none"/>
+        </w:rPr>
+      </w:pPr>
+      <w:r>
+        <w:rPr>
+          <w:u w:val="none"/>
+        </w:rPr>
+      </w:r>
+    </w:p>
+    <w:p>
+      <w:pPr>
+        <w:pStyle w:val="Normal"/>
+        <w:numPr>
+          <w:ilvl w:val="0"/>
+          <w:numId w:val="0"/>
+        </w:numPr>
+        <w:spacing w:before="0" w:after="200"/>
+        <w:ind w:hanging="0" w:left="720"/>
+        <w:rPr>
+          <w:u w:val="none"/>
+        </w:rPr>
+      </w:pPr>
+      <w:r>
+        <w:rPr>
+          <w:u w:val="none"/>
+        </w:rPr>
+      </w:r>
+    </w:p>
+    <w:p>
+      <w:pPr>
+        <w:pStyle w:val="Normal"/>
+        <w:numPr>
+          <w:ilvl w:val="0"/>
+          <w:numId w:val="0"/>
+        </w:numPr>
+        <w:spacing w:before="0" w:after="200"/>
+        <w:ind w:hanging="0" w:left="720"/>
+        <w:rPr>
+          <w:u w:val="none"/>
+        </w:rPr>
+      </w:pPr>
+      <w:r>
+        <w:rPr>
+          <w:u w:val="none"/>
+        </w:rPr>
+      </w:r>
+    </w:p>
+    <w:p>
+      <w:pPr>
+        <w:pStyle w:val="Normal"/>
+        <w:numPr>
+          <w:ilvl w:val="0"/>
+          <w:numId w:val="0"/>
+        </w:numPr>
+        <w:spacing w:before="0" w:after="200"/>
+        <w:ind w:hanging="0" w:left="720"/>
+        <w:rPr>
+          <w:u w:val="none"/>
+        </w:rPr>
+      </w:pPr>
+      <w:r>
+        <w:rPr>
+          <w:u w:val="none"/>
+        </w:rPr>
+      </w:r>
+    </w:p>
+    <w:p>
+      <w:pPr>
+        <w:pStyle w:val="Normal"/>
+        <w:numPr>
+          <w:ilvl w:val="0"/>
+          <w:numId w:val="0"/>
+        </w:numPr>
+        <w:spacing w:before="0" w:after="200"/>
+        <w:ind w:hanging="0" w:left="720"/>
+        <w:rPr>
+          <w:u w:val="none"/>
+        </w:rPr>
+      </w:pPr>
+      <w:r>
+        <w:rPr>
+          <w:u w:val="none"/>
+        </w:rPr>
+      </w:r>
+    </w:p>
+    <w:p>
+      <w:pPr>
+        <w:pStyle w:val="Normal"/>
+        <w:numPr>
+          <w:ilvl w:val="0"/>
+          <w:numId w:val="0"/>
+        </w:numPr>
+        <w:spacing w:before="0" w:after="200"/>
+        <w:ind w:hanging="0" w:left="720"/>
+        <w:rPr>
+          <w:u w:val="none"/>
+        </w:rPr>
+      </w:pPr>
+      <w:r>
+        <w:rPr>
+          <w:u w:val="none"/>
+        </w:rPr>
+      </w:r>
+    </w:p>
+    <w:p>
+      <w:pPr>
+        <w:pStyle w:val="Normal"/>
+        <w:numPr>
+          <w:ilvl w:val="0"/>
+          <w:numId w:val="0"/>
+        </w:numPr>
+        <w:spacing w:before="0" w:after="200"/>
+        <w:ind w:hanging="0" w:left="720"/>
+        <w:rPr>
+          <w:u w:val="none"/>
+        </w:rPr>
+      </w:pPr>
+      <w:r>
+        <w:rPr>
+          <w:u w:val="none"/>
+        </w:rPr>
+      </w:r>
+    </w:p>
+    <w:p>
+      <w:pPr>
+        <w:pStyle w:val="Normal"/>
+        <w:numPr>
+          <w:ilvl w:val="0"/>
+          <w:numId w:val="0"/>
+        </w:numPr>
+        <w:spacing w:before="0" w:after="200"/>
+        <w:ind w:hanging="0" w:left="720"/>
+        <w:rPr>
+          <w:u w:val="none"/>
+        </w:rPr>
+      </w:pPr>
+      <w:r>
+        <w:rPr>
+          <w:u w:val="none"/>
+        </w:rPr>
+      </w:r>
+    </w:p>
+    <w:p>
+      <w:pPr>
+        <w:pStyle w:val="Normal"/>
+        <w:numPr>
+          <w:ilvl w:val="0"/>
+          <w:numId w:val="0"/>
+        </w:numPr>
+        <w:spacing w:before="0" w:after="200"/>
+        <w:ind w:hanging="0" w:left="720"/>
+        <w:rPr>
+          <w:u w:val="none"/>
+        </w:rPr>
+      </w:pPr>
+      <w:r>
+        <w:rPr>
+          <w:u w:val="none"/>
+        </w:rPr>
+      </w:r>
+    </w:p>
+    <w:p>
+      <w:pPr>
+        <w:pStyle w:val="Heading2"/>
+        <w:spacing w:lineRule="auto" w:line="360"/>
+        <w:rPr/>
+      </w:pPr>
+      <w:bookmarkStart w:id="38" w:name="Copia_Copia_Copia_Copia___RefHeading___T"/>
+      <w:bookmarkStart w:id="39" w:name="Copia_Copia_Copia___RefHeading___Toc2251"/>
+      <w:bookmarkStart w:id="40" w:name="Copia___RefHeading___Toc2293_2298594636_"/>
+      <w:bookmarkEnd w:id="38"/>
+      <w:bookmarkEnd w:id="39"/>
+      <w:bookmarkEnd w:id="40"/>
+      <w:r>
+        <w:rPr>
+          <w:u w:val="none"/>
+        </w:rPr>
+        <w:t>6.6. Cancellazione biglietto</w:t>
+      </w:r>
+    </w:p>
+    <w:p>
+      <w:pPr>
+        <w:pStyle w:val="Normal"/>
+        <w:numPr>
+          <w:ilvl w:val="0"/>
+          <w:numId w:val="17"/>
+        </w:numPr>
+        <w:rPr/>
+      </w:pPr>
+      <w:r>
+        <w:rPr/>
+        <w:t>Avviare l’applicazione;</w:t>
+      </w:r>
+    </w:p>
+    <w:p>
+      <w:pPr>
+        <w:pStyle w:val="Normal"/>
+        <w:numPr>
+          <w:ilvl w:val="0"/>
+          <w:numId w:val="17"/>
+        </w:numPr>
+        <w:rPr/>
+      </w:pPr>
+      <w:r>
+        <w:rPr>
+          <w:u w:val="none"/>
+        </w:rPr>
+        <w:t>Effettuare il Login;</w:t>
+      </w:r>
+    </w:p>
+    <w:p>
+      <w:pPr>
+        <w:pStyle w:val="Normal"/>
+        <w:numPr>
+          <w:ilvl w:val="0"/>
+          <w:numId w:val="17"/>
+        </w:numPr>
+        <w:spacing w:before="0" w:after="200"/>
+        <w:rPr>
+          <w:u w:val="none"/>
+        </w:rPr>
+      </w:pPr>
+      <w:r>
+        <w:rPr>
+          <w:u w:val="none"/>
+        </w:rPr>
+        <w:t xml:space="preserve">Cliccare “Gestione biglietti acquistati” </w:t>
+      </w:r>
+      <w:r>
+        <w:rPr>
+          <w:b w:val="false"/>
+          <w:bCs w:val="false"/>
+          <w:u w:val="none"/>
+        </w:rPr>
+        <w:t>sulla barra di navigazione</w:t>
+      </w:r>
+      <w:r>
+        <w:rPr>
+          <w:u w:val="none"/>
+        </w:rPr>
+        <w:t>;</w:t>
+      </w:r>
+    </w:p>
+    <w:p>
+      <w:pPr>
+        <w:pStyle w:val="Normal"/>
+        <w:numPr>
+          <w:ilvl w:val="0"/>
+          <w:numId w:val="17"/>
+        </w:numPr>
+        <w:spacing w:before="0" w:after="200"/>
+        <w:rPr>
+          <w:u w:val="none"/>
+        </w:rPr>
+      </w:pPr>
+      <w:r>
+        <w:rPr>
+          <w:u w:val="none"/>
+        </w:rPr>
+        <w:t>Utilizzare i filtri di ricerca all’occorrenza;</w:t>
+      </w:r>
+    </w:p>
+    <w:p>
+      <w:pPr>
+        <w:pStyle w:val="Normal"/>
+        <w:numPr>
+          <w:ilvl w:val="0"/>
+          <w:numId w:val="17"/>
+        </w:numPr>
+        <w:rPr>
+          <w:u w:val="none"/>
+        </w:rPr>
+      </w:pPr>
+      <w:r>
+        <w:rPr>
+          <w:b w:val="false"/>
+          <w:bCs w:val="false"/>
+          <w:u w:val="none"/>
+        </w:rPr>
+        <w:t>Posizionarsi sulla riga del biglietto e cliccare sul bottone “Cancella biglietto”;</w:t>
+      </w:r>
+    </w:p>
+    <w:p>
+      <w:pPr>
+        <w:pStyle w:val="Normal"/>
+        <w:numPr>
+          <w:ilvl w:val="0"/>
+          <w:numId w:val="0"/>
+        </w:numPr>
+        <w:ind w:hanging="0" w:left="720"/>
+        <w:rPr>
+          <w:u w:val="none"/>
+        </w:rPr>
+      </w:pPr>
+      <w:r>
+        <w:drawing>
+          <wp:anchor behindDoc="0" distT="0" distB="0" distL="0" distR="0" simplePos="0" locked="0" layoutInCell="0" allowOverlap="1" relativeHeight="9">
+            <wp:simplePos x="0" y="0"/>
+            <wp:positionH relativeFrom="column">
+              <wp:posOffset>-976630</wp:posOffset>
+            </wp:positionH>
+            <wp:positionV relativeFrom="paragraph">
+              <wp:posOffset>87630</wp:posOffset>
+            </wp:positionV>
+            <wp:extent cx="7424420" cy="2503170"/>
+            <wp:effectExtent l="0" t="0" r="0" b="0"/>
+            <wp:wrapSquare wrapText="largest"/>
+            <wp:docPr id="8" name="Immagine7" descr=""/>
+            <wp:cNvGraphicFramePr>
+              <a:graphicFrameLocks xmlns:a="http://schemas.openxmlformats.org/drawingml/2006/main" noChangeAspect="1"/>
+            </wp:cNvGraphicFramePr>
+            <a:graphic xmlns:a="http://schemas.openxmlformats.org/drawingml/2006/main">
+              <a:graphicData uri="http://schemas.openxmlformats.org/drawingml/2006/picture">
+                <pic:pic xmlns:pic="http://schemas.openxmlformats.org/drawingml/2006/picture">
+                  <pic:nvPicPr>
+                    <pic:cNvPr id="8" name="Immagine7" descr=""/>
+                    <pic:cNvPicPr>
+                      <a:picLocks noChangeAspect="1" noChangeArrowheads="1"/>
+                    </pic:cNvPicPr>
+                  </pic:nvPicPr>
+                  <pic:blipFill>
+                    <a:blip r:embed="rId9"/>
+                    <a:stretch>
+                      <a:fillRect/>
+                    </a:stretch>
+                  </pic:blipFill>
+                  <pic:spPr bwMode="auto">
+                    <a:xfrm>
+                      <a:off x="0" y="0"/>
+                      <a:ext cx="7424420" cy="2503170"/>
+                    </a:xfrm>
+                    <a:prstGeom prst="rect">
+                      <a:avLst/>
+                    </a:prstGeom>
+                  </pic:spPr>
+                </pic:pic>
+              </a:graphicData>
+            </a:graphic>
+          </wp:anchor>
+        </w:drawing>
+      </w:r>
+      <w:r>
+        <w:rPr>
+          <w:b w:val="false"/>
+          <w:bCs w:val="false"/>
+          <w:u w:val="none"/>
+        </w:rPr>
+        <w:t xml:space="preserve"> </w:t>
+      </w:r>
+    </w:p>
+    <w:p>
+      <w:pPr>
+        <w:pStyle w:val="Normal"/>
+        <w:numPr>
+          <w:ilvl w:val="0"/>
+          <w:numId w:val="17"/>
+        </w:numPr>
+        <w:rPr>
+          <w:u w:val="none"/>
+        </w:rPr>
+      </w:pPr>
+      <w:r>
+        <w:rPr>
+          <w:b w:val="false"/>
+          <w:bCs w:val="false"/>
+          <w:u w:val="none"/>
+        </w:rPr>
+        <w:t>Una volta cancellato il biglietto, vengono registrate la data e l’ora della transazione;</w:t>
+      </w:r>
+    </w:p>
+    <w:p>
+      <w:pPr>
+        <w:pStyle w:val="Normal"/>
+        <w:numPr>
+          <w:ilvl w:val="0"/>
+          <w:numId w:val="0"/>
+        </w:numPr>
+        <w:ind w:hanging="0" w:left="720"/>
+        <w:rPr>
+          <w:u w:val="none"/>
+        </w:rPr>
+      </w:pPr>
+      <w:r>
+        <w:drawing>
+          <wp:anchor behindDoc="0" distT="0" distB="0" distL="0" distR="0" simplePos="0" locked="0" layoutInCell="0" allowOverlap="1" relativeHeight="10">
+            <wp:simplePos x="0" y="0"/>
+            <wp:positionH relativeFrom="column">
+              <wp:align>center</wp:align>
+            </wp:positionH>
+            <wp:positionV relativeFrom="paragraph">
+              <wp:posOffset>635</wp:posOffset>
+            </wp:positionV>
+            <wp:extent cx="7356475" cy="2390775"/>
+            <wp:effectExtent l="0" t="0" r="0" b="0"/>
+            <wp:wrapSquare wrapText="largest"/>
+            <wp:docPr id="9" name="Immagine8" descr=""/>
+            <wp:cNvGraphicFramePr>
+              <a:graphicFrameLocks xmlns:a="http://schemas.openxmlformats.org/drawingml/2006/main" noChangeAspect="1"/>
+            </wp:cNvGraphicFramePr>
+            <a:graphic xmlns:a="http://schemas.openxmlformats.org/drawingml/2006/main">
+              <a:graphicData uri="http://schemas.openxmlformats.org/drawingml/2006/picture">
+                <pic:pic xmlns:pic="http://schemas.openxmlformats.org/drawingml/2006/picture">
+                  <pic:nvPicPr>
+                    <pic:cNvPr id="9" name="Immagine8" descr=""/>
+                    <pic:cNvPicPr>
+                      <a:picLocks noChangeAspect="1" noChangeArrowheads="1"/>
+                    </pic:cNvPicPr>
+                  </pic:nvPicPr>
+                  <pic:blipFill>
+                    <a:blip r:embed="rId10"/>
+                    <a:stretch>
+                      <a:fillRect/>
+                    </a:stretch>
+                  </pic:blipFill>
+                  <pic:spPr bwMode="auto">
+                    <a:xfrm>
+                      <a:off x="0" y="0"/>
+                      <a:ext cx="7356475" cy="2390775"/>
+                    </a:xfrm>
+                    <a:prstGeom prst="rect">
+                      <a:avLst/>
+                    </a:prstGeom>
+                  </pic:spPr>
+                </pic:pic>
+              </a:graphicData>
+            </a:graphic>
+          </wp:anchor>
+        </w:drawing>
+      </w:r>
+      <w:r>
+        <w:rPr>
+          <w:b w:val="false"/>
+          <w:bCs w:val="false"/>
+          <w:u w:val="none"/>
+        </w:rPr>
+        <w:t xml:space="preserve"> </w:t>
+      </w:r>
+    </w:p>
+    <w:p>
+      <w:pPr>
+        <w:pStyle w:val="Heading2"/>
+        <w:spacing w:lineRule="auto" w:line="360"/>
+        <w:rPr/>
+      </w:pPr>
+      <w:bookmarkStart w:id="41" w:name="Copia_Copia_Copia_Copia_Copia___RefHeadi"/>
+      <w:bookmarkStart w:id="42" w:name="Copia_Copia_Copia_Copia___RefHeading___1"/>
+      <w:bookmarkStart w:id="43" w:name="Copia_Copia___RefHeading___Toc2293_22985"/>
+      <w:bookmarkEnd w:id="41"/>
+      <w:bookmarkEnd w:id="42"/>
+      <w:bookmarkEnd w:id="43"/>
+      <w:r>
+        <w:rPr>
+          <w:u w:val="none"/>
+        </w:rPr>
+        <w:t>6.6. Check-in</w:t>
+      </w:r>
+    </w:p>
+    <w:p>
+      <w:pPr>
+        <w:pStyle w:val="Normal"/>
+        <w:numPr>
+          <w:ilvl w:val="0"/>
+          <w:numId w:val="17"/>
+        </w:numPr>
+        <w:rPr/>
+      </w:pPr>
+      <w:r>
+        <w:rPr/>
+        <w:t>Avviare l’applicazione;</w:t>
+      </w:r>
+    </w:p>
+    <w:p>
+      <w:pPr>
+        <w:pStyle w:val="Normal"/>
+        <w:numPr>
+          <w:ilvl w:val="0"/>
+          <w:numId w:val="17"/>
+        </w:numPr>
+        <w:rPr/>
+      </w:pPr>
+      <w:r>
+        <w:rPr>
+          <w:u w:val="none"/>
+        </w:rPr>
+        <w:t>Effettuare il Login;</w:t>
+      </w:r>
+    </w:p>
+    <w:p>
+      <w:pPr>
+        <w:pStyle w:val="Normal"/>
+        <w:numPr>
+          <w:ilvl w:val="0"/>
+          <w:numId w:val="17"/>
+        </w:numPr>
+        <w:spacing w:before="0" w:after="200"/>
+        <w:rPr>
+          <w:u w:val="none"/>
+        </w:rPr>
+      </w:pPr>
+      <w:r>
+        <w:rPr>
+          <w:u w:val="none"/>
+        </w:rPr>
+        <w:t xml:space="preserve">Cliccare “Gestione biglietti acquistati” </w:t>
+      </w:r>
+      <w:r>
+        <w:rPr>
+          <w:b w:val="false"/>
+          <w:bCs w:val="false"/>
+          <w:u w:val="none"/>
+        </w:rPr>
+        <w:t>sulla barra di navigazione</w:t>
+      </w:r>
+      <w:r>
+        <w:rPr>
+          <w:u w:val="none"/>
+        </w:rPr>
+        <w:t>;</w:t>
+      </w:r>
+    </w:p>
+    <w:p>
+      <w:pPr>
+        <w:pStyle w:val="Normal"/>
+        <w:numPr>
+          <w:ilvl w:val="0"/>
+          <w:numId w:val="17"/>
+        </w:numPr>
+        <w:spacing w:before="0" w:after="200"/>
+        <w:rPr>
+          <w:u w:val="none"/>
+        </w:rPr>
+      </w:pPr>
+      <w:r>
+        <w:rPr>
+          <w:u w:val="none"/>
+        </w:rPr>
+        <w:t>Utilizzare i filtri di ricerca all’occorrenza;</w:t>
+      </w:r>
+    </w:p>
+    <w:p>
+      <w:pPr>
+        <w:pStyle w:val="Normal"/>
+        <w:numPr>
+          <w:ilvl w:val="0"/>
+          <w:numId w:val="17"/>
+        </w:numPr>
+        <w:rPr>
+          <w:u w:val="none"/>
+        </w:rPr>
+      </w:pPr>
+      <w:r>
+        <w:rPr>
+          <w:b w:val="false"/>
+          <w:bCs w:val="false"/>
+          <w:u w:val="none"/>
+        </w:rPr>
+        <w:t>Posizionarsi sulla riga del biglietto e cliccare sul bottone “Effettua il check in”;</w:t>
+      </w:r>
+    </w:p>
+    <w:p>
+      <w:pPr>
+        <w:pStyle w:val="Normal"/>
+        <w:rPr>
+          <w:u w:val="none"/>
+        </w:rPr>
+      </w:pPr>
+      <w:r>
+        <w:drawing>
+          <wp:anchor behindDoc="0" distT="0" distB="0" distL="0" distR="0" simplePos="0" locked="0" layoutInCell="0" allowOverlap="1" relativeHeight="11">
+            <wp:simplePos x="0" y="0"/>
+            <wp:positionH relativeFrom="column">
+              <wp:posOffset>-976630</wp:posOffset>
+            </wp:positionH>
+            <wp:positionV relativeFrom="paragraph">
+              <wp:posOffset>87630</wp:posOffset>
+            </wp:positionV>
+            <wp:extent cx="7424420" cy="2503170"/>
+            <wp:effectExtent l="0" t="0" r="0" b="0"/>
+            <wp:wrapSquare wrapText="largest"/>
+            <wp:docPr id="10" name="Copia Immagine7 1" descr=""/>
+            <wp:cNvGraphicFramePr>
+              <a:graphicFrameLocks xmlns:a="http://schemas.openxmlformats.org/drawingml/2006/main" noChangeAspect="1"/>
+            </wp:cNvGraphicFramePr>
+            <a:graphic xmlns:a="http://schemas.openxmlformats.org/drawingml/2006/main">
+              <a:graphicData uri="http://schemas.openxmlformats.org/drawingml/2006/picture">
+                <pic:pic xmlns:pic="http://schemas.openxmlformats.org/drawingml/2006/picture">
+                  <pic:nvPicPr>
+                    <pic:cNvPr id="10" name="Copia Immagine7 1" descr=""/>
+                    <pic:cNvPicPr>
+                      <a:picLocks noChangeAspect="1" noChangeArrowheads="1"/>
+                    </pic:cNvPicPr>
+                  </pic:nvPicPr>
+                  <pic:blipFill>
+                    <a:blip r:embed="rId11"/>
+                    <a:stretch>
+                      <a:fillRect/>
+                    </a:stretch>
+                  </pic:blipFill>
+                  <pic:spPr bwMode="auto">
+                    <a:xfrm>
+                      <a:off x="0" y="0"/>
+                      <a:ext cx="7424420" cy="2503170"/>
+                    </a:xfrm>
+                    <a:prstGeom prst="rect">
+                      <a:avLst/>
+                    </a:prstGeom>
+                  </pic:spPr>
+                </pic:pic>
+              </a:graphicData>
+            </a:graphic>
+          </wp:anchor>
+        </w:drawing>
+      </w:r>
+      <w:r>
+        <w:rPr>
+          <w:b w:val="false"/>
+          <w:bCs w:val="false"/>
+          <w:u w:val="none"/>
+        </w:rPr>
+        <w:t xml:space="preserve"> </w:t>
+      </w:r>
+    </w:p>
+    <w:p>
+      <w:pPr>
+        <w:pStyle w:val="Normal"/>
+        <w:numPr>
+          <w:ilvl w:val="0"/>
+          <w:numId w:val="18"/>
+        </w:numPr>
+        <w:rPr>
+          <w:u w:val="none"/>
+        </w:rPr>
+      </w:pPr>
+      <w:r>
+        <w:rPr>
+          <w:b w:val="false"/>
+          <w:bCs w:val="false"/>
+          <w:u w:val="none"/>
+        </w:rPr>
+        <w:t xml:space="preserve">Una volta fatto il check-in, vengono registrate la data e l’ora della transazione e il </w:t>
+      </w:r>
+      <w:r>
+        <w:drawing>
+          <wp:anchor behindDoc="0" distT="0" distB="0" distL="0" distR="0" simplePos="0" locked="0" layoutInCell="0" allowOverlap="1" relativeHeight="12">
+            <wp:simplePos x="0" y="0"/>
+            <wp:positionH relativeFrom="column">
+              <wp:posOffset>-802005</wp:posOffset>
+            </wp:positionH>
+            <wp:positionV relativeFrom="paragraph">
+              <wp:posOffset>450215</wp:posOffset>
+            </wp:positionV>
+            <wp:extent cx="7137400" cy="2529840"/>
+            <wp:effectExtent l="0" t="0" r="0" b="0"/>
+            <wp:wrapSquare wrapText="largest"/>
+            <wp:docPr id="11" name="Immagine9" descr=""/>
+            <wp:cNvGraphicFramePr>
+              <a:graphicFrameLocks xmlns:a="http://schemas.openxmlformats.org/drawingml/2006/main" noChangeAspect="1"/>
+            </wp:cNvGraphicFramePr>
+            <a:graphic xmlns:a="http://schemas.openxmlformats.org/drawingml/2006/main">
+              <a:graphicData uri="http://schemas.openxmlformats.org/drawingml/2006/picture">
+                <pic:pic xmlns:pic="http://schemas.openxmlformats.org/drawingml/2006/picture">
+                  <pic:nvPicPr>
+                    <pic:cNvPr id="11" name="Immagine9" descr=""/>
+                    <pic:cNvPicPr>
+                      <a:picLocks noChangeAspect="1" noChangeArrowheads="1"/>
+                    </pic:cNvPicPr>
+                  </pic:nvPicPr>
+                  <pic:blipFill>
+                    <a:blip r:embed="rId12"/>
+                    <a:stretch>
+                      <a:fillRect/>
+                    </a:stretch>
+                  </pic:blipFill>
+                  <pic:spPr bwMode="auto">
+                    <a:xfrm>
+                      <a:off x="0" y="0"/>
+                      <a:ext cx="7137400" cy="2529840"/>
+                    </a:xfrm>
+                    <a:prstGeom prst="rect">
+                      <a:avLst/>
+                    </a:prstGeom>
+                  </pic:spPr>
+                </pic:pic>
+              </a:graphicData>
+            </a:graphic>
+          </wp:anchor>
+        </w:drawing>
+      </w:r>
+      <w:r>
+        <w:rPr>
+          <w:b w:val="false"/>
+          <w:bCs w:val="false"/>
+          <w:u w:val="none"/>
+        </w:rPr>
+        <w:t>numero di posto del volo;</w:t>
+      </w:r>
+    </w:p>
+    <w:p>
+      <w:pPr>
+        <w:pStyle w:val="Heading2"/>
+        <w:spacing w:lineRule="auto" w:line="360"/>
+        <w:jc w:val="left"/>
+        <w:rPr/>
+      </w:pPr>
+      <w:bookmarkStart w:id="44" w:name="__RefHeading___Toc2366_3008941308"/>
+      <w:bookmarkEnd w:id="44"/>
+      <w:r>
+        <w:rPr/>
+        <w:t>6.7 Dati profilo utente</w:t>
+      </w:r>
+    </w:p>
+    <w:p>
+      <w:pPr>
+        <w:pStyle w:val="Normal"/>
+        <w:numPr>
+          <w:ilvl w:val="0"/>
+          <w:numId w:val="18"/>
+        </w:numPr>
+        <w:rPr/>
+      </w:pPr>
+      <w:r>
+        <w:rPr/>
+        <w:t>Avviare l’applicazione;</w:t>
+      </w:r>
+    </w:p>
+    <w:p>
+      <w:pPr>
+        <w:pStyle w:val="Normal"/>
+        <w:numPr>
+          <w:ilvl w:val="0"/>
+          <w:numId w:val="18"/>
+        </w:numPr>
+        <w:rPr/>
+      </w:pPr>
+      <w:r>
+        <w:rPr>
+          <w:u w:val="none"/>
+        </w:rPr>
+        <w:t>Effettuare il Login;</w:t>
+      </w:r>
+    </w:p>
+    <w:p>
+      <w:pPr>
+        <w:pStyle w:val="Normal"/>
+        <w:numPr>
+          <w:ilvl w:val="0"/>
+          <w:numId w:val="18"/>
+        </w:numPr>
+        <w:spacing w:before="0" w:after="200"/>
+        <w:rPr>
+          <w:u w:val="none"/>
+        </w:rPr>
+      </w:pPr>
+      <w:r>
+        <w:rPr>
+          <w:u w:val="none"/>
+        </w:rPr>
+        <w:t xml:space="preserve">Cliccare “Profilo” </w:t>
+      </w:r>
+      <w:r>
+        <w:rPr>
+          <w:b w:val="false"/>
+          <w:bCs w:val="false"/>
+          <w:u w:val="none"/>
+        </w:rPr>
+        <w:t>sulla barra di navigazione</w:t>
+      </w:r>
+      <w:r>
+        <w:rPr>
+          <w:u w:val="none"/>
+        </w:rPr>
+        <w:t>;</w:t>
+      </w:r>
+    </w:p>
+    <w:p>
+      <w:pPr>
+        <w:pStyle w:val="Normal"/>
+        <w:numPr>
+          <w:ilvl w:val="0"/>
+          <w:numId w:val="18"/>
+        </w:numPr>
+        <w:spacing w:before="0" w:after="200"/>
+        <w:rPr>
+          <w:u w:val="none"/>
+        </w:rPr>
+      </w:pPr>
+      <w:r>
+        <w:rPr>
+          <w:u w:val="none"/>
+        </w:rPr>
+        <w:t>Aggiornare eventualmente il/i dato/i sul form e cliccare sul bottone “Aggiorna Profilo”</w:t>
+      </w:r>
+    </w:p>
+    <w:p>
+      <w:pPr>
+        <w:pStyle w:val="Normal"/>
+        <w:spacing w:before="0" w:after="200"/>
+        <w:rPr>
+          <w:u w:val="none"/>
+        </w:rPr>
+      </w:pPr>
+      <w:r>
+        <w:rPr>
+          <w:u w:val="none"/>
+        </w:rPr>
+        <w:drawing>
+          <wp:anchor behindDoc="0" distT="0" distB="0" distL="0" distR="0" simplePos="0" locked="0" layoutInCell="0" allowOverlap="1" relativeHeight="13">
+            <wp:simplePos x="0" y="0"/>
+            <wp:positionH relativeFrom="column">
+              <wp:posOffset>-833120</wp:posOffset>
+            </wp:positionH>
+            <wp:positionV relativeFrom="paragraph">
+              <wp:posOffset>15875</wp:posOffset>
+            </wp:positionV>
+            <wp:extent cx="7232015" cy="4060190"/>
+            <wp:effectExtent l="0" t="0" r="0" b="0"/>
+            <wp:wrapSquare wrapText="largest"/>
+            <wp:docPr id="12" name="Immagine10" descr=""/>
+            <wp:cNvGraphicFramePr>
+              <a:graphicFrameLocks xmlns:a="http://schemas.openxmlformats.org/drawingml/2006/main" noChangeAspect="1"/>
+            </wp:cNvGraphicFramePr>
+            <a:graphic xmlns:a="http://schemas.openxmlformats.org/drawingml/2006/main">
+              <a:graphicData uri="http://schemas.openxmlformats.org/drawingml/2006/picture">
+                <pic:pic xmlns:pic="http://schemas.openxmlformats.org/drawingml/2006/picture">
+                  <pic:nvPicPr>
+                    <pic:cNvPr id="12" name="Immagine10" descr=""/>
+                    <pic:cNvPicPr>
+                      <a:picLocks noChangeAspect="1" noChangeArrowheads="1"/>
+                    </pic:cNvPicPr>
+                  </pic:nvPicPr>
+                  <pic:blipFill>
+                    <a:blip r:embed="rId13"/>
+                    <a:stretch>
+                      <a:fillRect/>
+                    </a:stretch>
+                  </pic:blipFill>
+                  <pic:spPr bwMode="auto">
+                    <a:xfrm>
+                      <a:off x="0" y="0"/>
+                      <a:ext cx="7232015" cy="4060190"/>
+                    </a:xfrm>
+                    <a:prstGeom prst="rect">
+                      <a:avLst/>
+                    </a:prstGeom>
+                  </pic:spPr>
+                </pic:pic>
+              </a:graphicData>
+            </a:graphic>
+          </wp:anchor>
+        </w:drawing>
+      </w:r>
+    </w:p>
+    <w:p>
+      <w:pPr>
+        <w:pStyle w:val="Normal"/>
+        <w:numPr>
+          <w:ilvl w:val="0"/>
+          <w:numId w:val="0"/>
+        </w:numPr>
+        <w:spacing w:before="0" w:after="200"/>
+        <w:ind w:hanging="0" w:left="720"/>
+        <w:rPr>
+          <w:u w:val="none"/>
+        </w:rPr>
+      </w:pPr>
+      <w:r>
+        <w:rPr>
+          <w:u w:val="none"/>
+        </w:rPr>
+      </w:r>
+    </w:p>
+    <w:p>
+      <w:pPr>
+        <w:pStyle w:val="Normal"/>
+        <w:jc w:val="left"/>
+        <w:rPr/>
+      </w:pPr>
+      <w:r>
+        <w:rPr/>
+      </w:r>
+    </w:p>
+    <w:p>
+      <w:pPr>
+        <w:pStyle w:val="Normal"/>
+        <w:spacing w:before="0" w:after="200"/>
+        <w:jc w:val="left"/>
+        <w:rPr/>
+      </w:pPr>
+      <w:r>
+        <w:rPr/>
+      </w:r>
+    </w:p>
     <w:sectPr>
-      <w:footerReference w:type="default" r:id="rId9"/>
+      <w:footerReference w:type="default" r:id="rId14"/>
       <w:type w:val="nextPage"/>
       <w:pgSz w:w="12240" w:h="15840"/>
       <w:pgMar w:left="1800" w:right="1800" w:gutter="0" w:header="0" w:top="1440" w:footer="1440" w:bottom="1981"/>
@@ -33003,7 +34012,7 @@
       <w:jc w:val="right"/>
       <w:rPr/>
     </w:pPr>
-    <w:bookmarkStart w:id="38" w:name="PageNumWizard_FOOTER_Stile_di_pagina_pre"/>
+    <w:bookmarkStart w:id="45" w:name="PageNumWizard_FOOTER_Stile_di_pagina_pre"/>
     <w:r>
       <w:rPr/>
       <w:fldChar w:fldCharType="begin"/>
@@ -33018,13 +34027,13 @@
     </w:r>
     <w:r>
       <w:rPr/>
-      <w:t>1</w:t>
+      <w:t>3</w:t>
     </w:r>
     <w:r>
       <w:rPr/>
       <w:fldChar w:fldCharType="end"/>
     </w:r>
-    <w:bookmarkEnd w:id="38"/>
+    <w:bookmarkEnd w:id="45"/>
   </w:p>
 </w:ftr>
 </file>
@@ -35259,6 +36268,143 @@
     </w:lvl>
   </w:abstractNum>
   <w:abstractNum w:abstractNumId="18">
+    <w:lvl w:ilvl="0">
+      <w:start w:val="1"/>
+      <w:numFmt w:val="bullet"/>
+      <w:lvlText w:val=""/>
+      <w:lvlJc w:val="left"/>
+      <w:pPr>
+        <w:tabs>
+          <w:tab w:val="num" w:pos="720"/>
+        </w:tabs>
+        <w:ind w:left="720" w:hanging="360"/>
+      </w:pPr>
+      <w:rPr>
+        <w:rFonts w:ascii="Symbol" w:hAnsi="Symbol" w:cs="Symbol" w:hint="default"/>
+      </w:rPr>
+    </w:lvl>
+    <w:lvl w:ilvl="1">
+      <w:start w:val="1"/>
+      <w:numFmt w:val="bullet"/>
+      <w:lvlText w:val="◦"/>
+      <w:lvlJc w:val="left"/>
+      <w:pPr>
+        <w:tabs>
+          <w:tab w:val="num" w:pos="1080"/>
+        </w:tabs>
+        <w:ind w:left="1080" w:hanging="360"/>
+      </w:pPr>
+      <w:rPr>
+        <w:rFonts w:ascii="OpenSymbol" w:hAnsi="OpenSymbol" w:cs="OpenSymbol" w:hint="default"/>
+      </w:rPr>
+    </w:lvl>
+    <w:lvl w:ilvl="2">
+      <w:start w:val="1"/>
+      <w:numFmt w:val="bullet"/>
+      <w:lvlText w:val="▪"/>
+      <w:lvlJc w:val="left"/>
+      <w:pPr>
+        <w:tabs>
+          <w:tab w:val="num" w:pos="1440"/>
+        </w:tabs>
+        <w:ind w:left="1440" w:hanging="360"/>
+      </w:pPr>
+      <w:rPr>
+        <w:rFonts w:ascii="OpenSymbol" w:hAnsi="OpenSymbol" w:cs="OpenSymbol" w:hint="default"/>
+      </w:rPr>
+    </w:lvl>
+    <w:lvl w:ilvl="3">
+      <w:start w:val="1"/>
+      <w:numFmt w:val="bullet"/>
+      <w:lvlText w:val=""/>
+      <w:lvlJc w:val="left"/>
+      <w:pPr>
+        <w:tabs>
+          <w:tab w:val="num" w:pos="1800"/>
+        </w:tabs>
+        <w:ind w:left="1800" w:hanging="360"/>
+      </w:pPr>
+      <w:rPr>
+        <w:rFonts w:ascii="Symbol" w:hAnsi="Symbol" w:cs="Symbol" w:hint="default"/>
+      </w:rPr>
+    </w:lvl>
+    <w:lvl w:ilvl="4">
+      <w:start w:val="1"/>
+      <w:numFmt w:val="bullet"/>
+      <w:lvlText w:val="◦"/>
+      <w:lvlJc w:val="left"/>
+      <w:pPr>
+        <w:tabs>
+          <w:tab w:val="num" w:pos="2160"/>
+        </w:tabs>
+        <w:ind w:left="2160" w:hanging="360"/>
+      </w:pPr>
+      <w:rPr>
+        <w:rFonts w:ascii="OpenSymbol" w:hAnsi="OpenSymbol" w:cs="OpenSymbol" w:hint="default"/>
+      </w:rPr>
+    </w:lvl>
+    <w:lvl w:ilvl="5">
+      <w:start w:val="1"/>
+      <w:numFmt w:val="bullet"/>
+      <w:lvlText w:val="▪"/>
+      <w:lvlJc w:val="left"/>
+      <w:pPr>
+        <w:tabs>
+          <w:tab w:val="num" w:pos="2520"/>
+        </w:tabs>
+        <w:ind w:left="2520" w:hanging="360"/>
+      </w:pPr>
+      <w:rPr>
+        <w:rFonts w:ascii="OpenSymbol" w:hAnsi="OpenSymbol" w:cs="OpenSymbol" w:hint="default"/>
+      </w:rPr>
+    </w:lvl>
+    <w:lvl w:ilvl="6">
+      <w:start w:val="1"/>
+      <w:numFmt w:val="bullet"/>
+      <w:lvlText w:val=""/>
+      <w:lvlJc w:val="left"/>
+      <w:pPr>
+        <w:tabs>
+          <w:tab w:val="num" w:pos="2880"/>
+        </w:tabs>
+        <w:ind w:left="2880" w:hanging="360"/>
+      </w:pPr>
+      <w:rPr>
+        <w:rFonts w:ascii="Symbol" w:hAnsi="Symbol" w:cs="Symbol" w:hint="default"/>
+      </w:rPr>
+    </w:lvl>
+    <w:lvl w:ilvl="7">
+      <w:start w:val="1"/>
+      <w:numFmt w:val="bullet"/>
+      <w:lvlText w:val="◦"/>
+      <w:lvlJc w:val="left"/>
+      <w:pPr>
+        <w:tabs>
+          <w:tab w:val="num" w:pos="3240"/>
+        </w:tabs>
+        <w:ind w:left="3240" w:hanging="360"/>
+      </w:pPr>
+      <w:rPr>
+        <w:rFonts w:ascii="OpenSymbol" w:hAnsi="OpenSymbol" w:cs="OpenSymbol" w:hint="default"/>
+      </w:rPr>
+    </w:lvl>
+    <w:lvl w:ilvl="8">
+      <w:start w:val="1"/>
+      <w:numFmt w:val="bullet"/>
+      <w:lvlText w:val="▪"/>
+      <w:lvlJc w:val="left"/>
+      <w:pPr>
+        <w:tabs>
+          <w:tab w:val="num" w:pos="3600"/>
+        </w:tabs>
+        <w:ind w:left="3600" w:hanging="360"/>
+      </w:pPr>
+      <w:rPr>
+        <w:rFonts w:ascii="OpenSymbol" w:hAnsi="OpenSymbol" w:cs="OpenSymbol" w:hint="default"/>
+      </w:rPr>
+    </w:lvl>
+  </w:abstractNum>
+  <w:abstractNum w:abstractNumId="19">
     <w:lvl w:ilvl="0">
       <w:start w:val="1"/>
       <w:numFmt w:val="none"/>
@@ -35430,6 +36576,9 @@
   </w:num>
   <w:num w:numId="18">
     <w:abstractNumId w:val="18"/>
+  </w:num>
+  <w:num w:numId="19">
+    <w:abstractNumId w:val="19"/>
   </w:num>
 </w:numbering>
 </file>
@@ -36186,6 +37335,11 @@
     <w:rPr>
       <w:rFonts w:ascii="Liberation Mono" w:hAnsi="Liberation Mono" w:eastAsia="Liberation Mono" w:cs="Liberation Mono"/>
     </w:rPr>
+  </w:style>
+  <w:style w:type="character" w:styleId="Caratteridinumerazione">
+    <w:name w:val="Caratteri di numerazione"/>
+    <w:qFormat/>
+    <w:rPr/>
   </w:style>
   <w:style w:type="paragraph" w:styleId="Titolo">
     <w:name w:val="Titolo"/>

</xml_diff>